<commit_message>
Plan van Aanpak geupdate in word document en opgestuurd naar Hugo
</commit_message>
<xml_diff>
--- a/Docs/PvA.docx
+++ b/Docs/PvA.docx
@@ -1,62 +1,215 @@
 
 <file path=word/document.xml><?xml version="1.0" encoding="utf-8"?>
-<w:document xmlns:wpc="http://schemas.microsoft.com/office/word/2010/wordprocessingCanvas" xmlns:mc="http://schemas.openxmlformats.org/markup-compatibility/2006" xmlns:o="urn:schemas-microsoft-com:office:office" xmlns:r="http://schemas.openxmlformats.org/officeDocument/2006/relationships" xmlns:m="http://schemas.openxmlformats.org/officeDocument/2006/math" xmlns:v="urn:schemas-microsoft-com:vml" xmlns:wp14="http://schemas.microsoft.com/office/word/2010/wordprocessingDrawing" xmlns:wp="http://schemas.openxmlformats.org/drawingml/2006/wordprocessingDrawing" xmlns:w10="urn:schemas-microsoft-com:office:word" xmlns:w="http://schemas.openxmlformats.org/wordprocessingml/2006/main" xmlns:w14="http://schemas.microsoft.com/office/word/2010/wordml" xmlns:w15="http://schemas.microsoft.com/office/word/2012/wordml" xmlns:wpg="http://schemas.microsoft.com/office/word/2010/wordprocessingGroup" xmlns:wpi="http://schemas.microsoft.com/office/word/2010/wordprocessingInk" xmlns:wne="http://schemas.microsoft.com/office/word/2006/wordml" xmlns:wps="http://schemas.microsoft.com/office/word/2010/wordprocessingShape" mc:Ignorable="w14 w15 wp14">
+<w:document xmlns:wpc="http://schemas.microsoft.com/office/word/2010/wordprocessingCanvas" xmlns:mc="http://schemas.openxmlformats.org/markup-compatibility/2006" xmlns:o="urn:schemas-microsoft-com:office:office" xmlns:r="http://schemas.openxmlformats.org/officeDocument/2006/relationships" xmlns:m="http://schemas.openxmlformats.org/officeDocument/2006/math" xmlns:v="urn:schemas-microsoft-com:vml" xmlns:wp14="http://schemas.microsoft.com/office/word/2010/wordprocessingDrawing" xmlns:wp="http://schemas.openxmlformats.org/drawingml/2006/wordprocessingDrawing" xmlns:w10="urn:schemas-microsoft-com:office:word" xmlns:w="http://schemas.openxmlformats.org/wordprocessingml/2006/main" xmlns:w14="http://schemas.microsoft.com/office/word/2010/wordml" xmlns:wpg="http://schemas.microsoft.com/office/word/2010/wordprocessingGroup" xmlns:wpi="http://schemas.microsoft.com/office/word/2010/wordprocessingInk" xmlns:wne="http://schemas.microsoft.com/office/word/2006/wordml" xmlns:wps="http://schemas.microsoft.com/office/word/2010/wordprocessingShape" mc:Ignorable="w14 wp14">
   <w:body>
     <w:p>
       <w:pPr>
         <w:pStyle w:val="Title"/>
         <w:jc w:val="center"/>
+        <w:rPr>
+          <w:lang w:val="en-GB"/>
+        </w:rPr>
       </w:pPr>
       <w:bookmarkStart w:id="0" w:name="user-content-wet-cat"/>
       <w:bookmarkEnd w:id="0"/>
       <w:r>
+        <w:rPr>
+          <w:lang w:val="en-GB"/>
+        </w:rPr>
         <w:t>Wet-Cat</w:t>
       </w:r>
     </w:p>
     <w:p>
       <w:pPr>
         <w:pStyle w:val="IntenseQuote"/>
+        <w:rPr>
+          <w:lang w:val="en-GB"/>
+        </w:rPr>
       </w:pPr>
       <w:r>
-        <w:t xml:space="preserve">Project Minor Embedded </w:t>
-      </w:r>
-      <w:proofErr w:type="spellStart"/>
-      <w:r>
-        <w:t>Vision</w:t>
-      </w:r>
-      <w:proofErr w:type="spellEnd"/>
-      <w:r>
-        <w:t xml:space="preserve"> Design</w:t>
+        <w:rPr>
+          <w:lang w:val="en-GB"/>
+        </w:rPr>
+        <w:t>Project Minor Embedded Vision Design</w:t>
       </w:r>
     </w:p>
-    <w:p/>
     <w:p>
+      <w:pPr>
+        <w:rPr>
+          <w:lang w:val="en-GB"/>
+        </w:rPr>
+      </w:pPr>
+    </w:p>
+    <w:p>
+      <w:pPr>
+        <w:rPr>
+          <w:lang w:val="en-GB"/>
+        </w:rPr>
+      </w:pPr>
       <w:bookmarkStart w:id="1" w:name="user-content-achtergrond"/>
       <w:bookmarkEnd w:id="1"/>
     </w:p>
-    <w:p/>
-    <w:p/>
-    <w:p/>
-    <w:p/>
-    <w:p/>
-    <w:p/>
-    <w:p/>
-    <w:p/>
-    <w:p/>
-    <w:p/>
-    <w:p/>
-    <w:p/>
-    <w:p/>
-    <w:p/>
-    <w:p/>
-    <w:p/>
-    <w:p/>
-    <w:p/>
-    <w:p/>
-    <w:p/>
-    <w:p/>
-    <w:p/>
-    <w:p/>
+    <w:p>
+      <w:pPr>
+        <w:rPr>
+          <w:lang w:val="en-GB"/>
+        </w:rPr>
+      </w:pPr>
+    </w:p>
+    <w:p>
+      <w:pPr>
+        <w:rPr>
+          <w:lang w:val="en-GB"/>
+        </w:rPr>
+      </w:pPr>
+    </w:p>
+    <w:p>
+      <w:pPr>
+        <w:rPr>
+          <w:lang w:val="en-GB"/>
+        </w:rPr>
+      </w:pPr>
+    </w:p>
+    <w:p>
+      <w:pPr>
+        <w:rPr>
+          <w:lang w:val="en-GB"/>
+        </w:rPr>
+      </w:pPr>
+    </w:p>
+    <w:p>
+      <w:pPr>
+        <w:rPr>
+          <w:lang w:val="en-GB"/>
+        </w:rPr>
+      </w:pPr>
+    </w:p>
+    <w:p>
+      <w:pPr>
+        <w:rPr>
+          <w:lang w:val="en-GB"/>
+        </w:rPr>
+      </w:pPr>
+    </w:p>
+    <w:p>
+      <w:pPr>
+        <w:rPr>
+          <w:lang w:val="en-GB"/>
+        </w:rPr>
+      </w:pPr>
+    </w:p>
+    <w:p>
+      <w:pPr>
+        <w:rPr>
+          <w:lang w:val="en-GB"/>
+        </w:rPr>
+      </w:pPr>
+    </w:p>
+    <w:p>
+      <w:pPr>
+        <w:rPr>
+          <w:lang w:val="en-GB"/>
+        </w:rPr>
+      </w:pPr>
+    </w:p>
+    <w:p>
+      <w:pPr>
+        <w:rPr>
+          <w:lang w:val="en-GB"/>
+        </w:rPr>
+      </w:pPr>
+    </w:p>
+    <w:p>
+      <w:pPr>
+        <w:rPr>
+          <w:lang w:val="en-GB"/>
+        </w:rPr>
+      </w:pPr>
+    </w:p>
+    <w:p>
+      <w:pPr>
+        <w:rPr>
+          <w:lang w:val="en-GB"/>
+        </w:rPr>
+      </w:pPr>
+    </w:p>
+    <w:p>
+      <w:pPr>
+        <w:rPr>
+          <w:lang w:val="en-GB"/>
+        </w:rPr>
+      </w:pPr>
+    </w:p>
+    <w:p>
+      <w:pPr>
+        <w:rPr>
+          <w:lang w:val="en-GB"/>
+        </w:rPr>
+      </w:pPr>
+    </w:p>
+    <w:p>
+      <w:pPr>
+        <w:rPr>
+          <w:lang w:val="en-GB"/>
+        </w:rPr>
+      </w:pPr>
+    </w:p>
+    <w:p>
+      <w:pPr>
+        <w:rPr>
+          <w:lang w:val="en-GB"/>
+        </w:rPr>
+      </w:pPr>
+    </w:p>
+    <w:p>
+      <w:pPr>
+        <w:rPr>
+          <w:lang w:val="en-GB"/>
+        </w:rPr>
+      </w:pPr>
+    </w:p>
+    <w:p>
+      <w:pPr>
+        <w:rPr>
+          <w:lang w:val="en-GB"/>
+        </w:rPr>
+      </w:pPr>
+    </w:p>
+    <w:p>
+      <w:pPr>
+        <w:rPr>
+          <w:lang w:val="en-GB"/>
+        </w:rPr>
+      </w:pPr>
+    </w:p>
+    <w:p>
+      <w:pPr>
+        <w:rPr>
+          <w:lang w:val="en-GB"/>
+        </w:rPr>
+      </w:pPr>
+    </w:p>
+    <w:p>
+      <w:pPr>
+        <w:rPr>
+          <w:lang w:val="en-GB"/>
+        </w:rPr>
+      </w:pPr>
+    </w:p>
+    <w:p>
+      <w:pPr>
+        <w:rPr>
+          <w:lang w:val="en-GB"/>
+        </w:rPr>
+      </w:pPr>
+    </w:p>
+    <w:p>
+      <w:pPr>
+        <w:rPr>
+          <w:lang w:val="en-GB"/>
+        </w:rPr>
+      </w:pPr>
+    </w:p>
     <w:p>
       <w:r>
         <w:t>Ian van Wijk</w:t>
@@ -82,6 +235,13 @@
     </w:p>
     <w:sdt>
       <w:sdtPr>
+        <w:rPr>
+          <w:rFonts w:asciiTheme="minorHAnsi" w:eastAsiaTheme="minorHAnsi" w:hAnsiTheme="minorHAnsi" w:cstheme="minorBidi"/>
+          <w:color w:val="auto"/>
+          <w:sz w:val="22"/>
+          <w:szCs w:val="22"/>
+          <w:lang w:val="nl-NL"/>
+        </w:rPr>
         <w:id w:val="216780707"/>
         <w:docPartObj>
           <w:docPartGallery w:val="Table of Contents"/>
@@ -90,14 +250,9 @@
       </w:sdtPr>
       <w:sdtEndPr>
         <w:rPr>
-          <w:rFonts w:asciiTheme="minorHAnsi" w:eastAsiaTheme="minorHAnsi" w:hAnsiTheme="minorHAnsi" w:cstheme="minorBidi"/>
           <w:b/>
           <w:bCs/>
           <w:noProof/>
-          <w:color w:val="auto"/>
-          <w:sz w:val="22"/>
-          <w:szCs w:val="22"/>
-          <w:lang w:val="nl-NL"/>
         </w:rPr>
       </w:sdtEndPr>
       <w:sdtContent>
@@ -527,7 +682,7 @@
                 <w:noProof/>
                 <w:webHidden/>
               </w:rPr>
-              <w:t>5</w:t>
+              <w:t>4</w:t>
             </w:r>
             <w:r>
               <w:rPr>
@@ -607,8 +762,6 @@
               <w:fldChar w:fldCharType="end"/>
             </w:r>
           </w:hyperlink>
-          <w:bookmarkStart w:id="3" w:name="_GoBack"/>
-          <w:bookmarkEnd w:id="3"/>
         </w:p>
         <w:p>
           <w:pPr>
@@ -949,7 +1102,7 @@
                 <w:noProof/>
                 <w:webHidden/>
               </w:rPr>
-              <w:t>6</w:t>
+              <w:t>5</w:t>
             </w:r>
             <w:r>
               <w:rPr>
@@ -1264,12 +1417,118 @@
       <w:pPr>
         <w:pStyle w:val="Heading2"/>
       </w:pPr>
-      <w:bookmarkStart w:id="4" w:name="_Toc397943416"/>
+      <w:bookmarkStart w:id="3" w:name="_Toc397943416"/>
       <w:r>
         <w:lastRenderedPageBreak/>
         <w:t>Achtergrond</w:t>
       </w:r>
+      <w:bookmarkEnd w:id="3"/>
+    </w:p>
+    <w:p>
+      <w:pPr>
+        <w:pStyle w:val="Heading2"/>
+        <w:rPr>
+          <w:rFonts w:ascii="Helvetica" w:hAnsi="Helvetica" w:cs="Helvetica"/>
+          <w:b w:val="0"/>
+          <w:bCs w:val="0"/>
+          <w:color w:val="333333"/>
+          <w:sz w:val="20"/>
+          <w:szCs w:val="20"/>
+        </w:rPr>
+      </w:pPr>
+      <w:bookmarkStart w:id="4" w:name="user-content-projectopdracht"/>
+      <w:bookmarkStart w:id="5" w:name="_Toc397943417"/>
       <w:bookmarkEnd w:id="4"/>
+      <w:r>
+        <w:rPr>
+          <w:rFonts w:ascii="Helvetica" w:hAnsi="Helvetica" w:cs="Helvetica"/>
+          <w:b w:val="0"/>
+          <w:bCs w:val="0"/>
+          <w:color w:val="333333"/>
+          <w:sz w:val="20"/>
+          <w:szCs w:val="20"/>
+        </w:rPr>
+        <w:t>Over het algemeen zijn er twee verschillende mensen. Mensen die katten hebben en mensen die een tuin hebben. Het komt regelmatig voor dat de katten hun “bezigheden” achterlaten in andermans tuin. Nu zijn hier al oplossingen voor bedacht, namelijk: een kattenbak, maar helaas lost dit</w:t>
+      </w:r>
+      <w:r>
+        <w:rPr>
+          <w:rFonts w:ascii="Helvetica" w:hAnsi="Helvetica" w:cs="Helvetica"/>
+          <w:b w:val="0"/>
+          <w:bCs w:val="0"/>
+          <w:color w:val="333333"/>
+          <w:sz w:val="20"/>
+          <w:szCs w:val="20"/>
+        </w:rPr>
+        <w:t xml:space="preserve"> het probleem niet volledig op.</w:t>
+      </w:r>
+    </w:p>
+    <w:p>
+      <w:pPr>
+        <w:pStyle w:val="Heading2"/>
+        <w:rPr>
+          <w:rFonts w:ascii="Helvetica" w:hAnsi="Helvetica" w:cs="Helvetica"/>
+          <w:b w:val="0"/>
+          <w:bCs w:val="0"/>
+          <w:color w:val="333333"/>
+          <w:sz w:val="20"/>
+          <w:szCs w:val="20"/>
+        </w:rPr>
+      </w:pPr>
+      <w:r>
+        <w:rPr>
+          <w:rFonts w:ascii="Helvetica" w:hAnsi="Helvetica" w:cs="Helvetica"/>
+          <w:b w:val="0"/>
+          <w:bCs w:val="0"/>
+          <w:color w:val="333333"/>
+          <w:sz w:val="20"/>
+          <w:szCs w:val="20"/>
+        </w:rPr>
+        <w:t>Er zou daarom opzoek moeten worden gegaan naar een oplosing. Uit ons onderzoek is gebleken dat katten natspuiten met water uitermate effectief werkt. Nou kan je op elk moment van de dag met een grote spuit zitten en wachten totdat de katten komen, maar helaas in ons drukke 24/7 samenleving hebben wij daar geen tijd voor en het probleem doet zich ook nog voor dat er geen katten kom</w:t>
+      </w:r>
+      <w:r>
+        <w:rPr>
+          <w:rFonts w:ascii="Helvetica" w:hAnsi="Helvetica" w:cs="Helvetica"/>
+          <w:b w:val="0"/>
+          <w:bCs w:val="0"/>
+          <w:color w:val="333333"/>
+          <w:sz w:val="20"/>
+          <w:szCs w:val="20"/>
+        </w:rPr>
+        <w:t>en als je er op zit te wachten.</w:t>
+      </w:r>
+    </w:p>
+    <w:p>
+      <w:pPr>
+        <w:pStyle w:val="Heading2"/>
+        <w:rPr>
+          <w:rFonts w:ascii="Helvetica" w:hAnsi="Helvetica" w:cs="Helvetica"/>
+          <w:b w:val="0"/>
+          <w:bCs w:val="0"/>
+          <w:color w:val="333333"/>
+          <w:sz w:val="20"/>
+          <w:szCs w:val="20"/>
+        </w:rPr>
+      </w:pPr>
+      <w:r>
+        <w:rPr>
+          <w:rFonts w:ascii="Helvetica" w:hAnsi="Helvetica" w:cs="Helvetica"/>
+          <w:b w:val="0"/>
+          <w:bCs w:val="0"/>
+          <w:color w:val="333333"/>
+          <w:sz w:val="20"/>
+          <w:szCs w:val="20"/>
+        </w:rPr>
+        <w:t>De beste oplossing zou zijn als je met een robot de tuin analyseert en vervolgens als er een kat langs komt er op reageert.</w:t>
+      </w:r>
+    </w:p>
+    <w:p>
+      <w:pPr>
+        <w:pStyle w:val="Heading2"/>
+      </w:pPr>
+      <w:r>
+        <w:t>Projectopdracht</w:t>
+      </w:r>
+      <w:bookmarkEnd w:id="5"/>
     </w:p>
     <w:p>
       <w:pPr>
@@ -1282,6 +1541,7 @@
           <w:lang w:eastAsia="nl-NL"/>
         </w:rPr>
       </w:pPr>
+      <w:proofErr w:type="gramStart"/>
       <w:r>
         <w:rPr>
           <w:rFonts w:ascii="Helvetica" w:eastAsia="Times New Roman" w:hAnsi="Helvetica" w:cs="Helvetica"/>
@@ -1290,7 +1550,50 @@
           <w:szCs w:val="20"/>
           <w:lang w:eastAsia="nl-NL"/>
         </w:rPr>
-        <w:t>Over het algemeen zijn er twee verschillende mensen. Mensen die katten hebben en mensen die een tuin hebben. Het komt regelmatig voor dat de katten hun “bezigheden” achterlaten in andermans tuin. Nu zijn hier al oplossingen voor bedacht, namelijk: een kattenbak, maar helaas lost dit het probleem niet volledig op.</w:t>
+        <w:t>De</w:t>
+      </w:r>
+      <w:proofErr w:type="gramEnd"/>
+      <w:r>
+        <w:rPr>
+          <w:rFonts w:ascii="Helvetica" w:eastAsia="Times New Roman" w:hAnsi="Helvetica" w:cs="Helvetica"/>
+          <w:color w:val="333333"/>
+          <w:sz w:val="20"/>
+          <w:szCs w:val="20"/>
+          <w:lang w:eastAsia="nl-NL"/>
+        </w:rPr>
+        <w:t xml:space="preserve"> project opdracht is ontstaan uit het katten probleem. Om deze katten weg te jagen is er bedacht om een apparaat te maken dat bij het detecteren van een kat deze op diervriendelijke manier wegjaagt, door middel van een korte waterstraal. Door dit doel is de opdracht in twee delen te definiëren, als eerste het vinden van katten. Op het moment dat er een kat binnen de tuin komt zal deze moeten worden gedetecteerd. Deze detectie moet rekening houden met de grenzen van de tuin en met mensen die ook langs kunnen lopen. De mensen, en vooral ook kinderen, moeten niet worden geraakt. Naast het feit dat alleen katten geraakt mogen worden is het alleen toegestaan om een kat te beschieten al die zich bevinden i</w:t>
+      </w:r>
+      <w:r>
+        <w:rPr>
+          <w:rFonts w:ascii="Helvetica" w:eastAsia="Times New Roman" w:hAnsi="Helvetica" w:cs="Helvetica"/>
+          <w:color w:val="333333"/>
+          <w:sz w:val="20"/>
+          <w:szCs w:val="20"/>
+          <w:lang w:eastAsia="nl-NL"/>
+        </w:rPr>
+        <w:t>n de zo genaamde "</w:t>
+      </w:r>
+      <w:proofErr w:type="spellStart"/>
+      <w:r>
+        <w:rPr>
+          <w:rFonts w:ascii="Helvetica" w:eastAsia="Times New Roman" w:hAnsi="Helvetica" w:cs="Helvetica"/>
+          <w:color w:val="333333"/>
+          <w:sz w:val="20"/>
+          <w:szCs w:val="20"/>
+          <w:lang w:eastAsia="nl-NL"/>
+        </w:rPr>
+        <w:t>danger</w:t>
+      </w:r>
+      <w:proofErr w:type="spellEnd"/>
+      <w:r>
+        <w:rPr>
+          <w:rFonts w:ascii="Helvetica" w:eastAsia="Times New Roman" w:hAnsi="Helvetica" w:cs="Helvetica"/>
+          <w:color w:val="333333"/>
+          <w:sz w:val="20"/>
+          <w:szCs w:val="20"/>
+          <w:lang w:eastAsia="nl-NL"/>
+        </w:rPr>
+        <w:t xml:space="preserve"> zone".</w:t>
       </w:r>
     </w:p>
     <w:p>
@@ -1312,7 +1615,17 @@
           <w:szCs w:val="20"/>
           <w:lang w:eastAsia="nl-NL"/>
         </w:rPr>
-        <w:t>Er zou daarom opzoek moeten worden gegaan naar een oplosing. Uit ons onderzoek is gebleken dat katten natspuiten met water uitermate effectief werkt. Nou kan je op elk moment van de dag met een grote spuit zitten en wachten totdat de katten komen, maar helaas in ons drukke 24/7 samenleving hebben wij daar geen tijd voor en het probleem doet zich ook nog voor dat er geen katten komen als je er op zit te wachten.</w:t>
+        <w:t>Na het vinden van de katten moeten deze worden weggejaagd. Er zal een richtsysteem moeten worden gemaakt dat een met een korte waterstraal de kat zal wegjagen. Om niet te veel water te verspillen mo</w:t>
+      </w:r>
+      <w:r>
+        <w:rPr>
+          <w:rFonts w:ascii="Helvetica" w:eastAsia="Times New Roman" w:hAnsi="Helvetica" w:cs="Helvetica"/>
+          <w:color w:val="333333"/>
+          <w:sz w:val="20"/>
+          <w:szCs w:val="20"/>
+          <w:lang w:eastAsia="nl-NL"/>
+        </w:rPr>
+        <w:t>et deze redelijk accuraat zijn.</w:t>
       </w:r>
     </w:p>
     <w:p>
@@ -1334,32 +1647,9 @@
           <w:szCs w:val="20"/>
           <w:lang w:eastAsia="nl-NL"/>
         </w:rPr>
-        <w:t>De beste oplossing zou zijn als je met een robot de tuin analyseert en vervolgens als er een kat langs komt er op reageert.</w:t>
+        <w:t>Om dit probleem toch binnen een klas lokaal te demonsteren is er voor gekozen om de katten te vervangen met symbolen. De verschillende symbolen zal worden geplaats op een grote dobbelsteen. Op de verschillende kanten zal verschillende symbolen worden gemonteerd. De verschillende symbolen beelden verschillende soorten katten af, er bestaat namelijk drie soorten katten, een "</w:t>
       </w:r>
-    </w:p>
-    <w:p>
-      <w:pPr>
-        <w:pStyle w:val="Heading2"/>
-      </w:pPr>
-      <w:bookmarkStart w:id="5" w:name="user-content-projectopdracht"/>
-      <w:bookmarkStart w:id="6" w:name="_Toc397943417"/>
-      <w:bookmarkEnd w:id="5"/>
-      <w:r>
-        <w:t>Projectopdracht</w:t>
-      </w:r>
-      <w:bookmarkEnd w:id="6"/>
-    </w:p>
-    <w:p>
-      <w:pPr>
-        <w:spacing w:before="100" w:beforeAutospacing="1" w:after="100" w:afterAutospacing="1" w:line="240" w:lineRule="auto"/>
-        <w:rPr>
-          <w:rFonts w:ascii="Helvetica" w:eastAsia="Times New Roman" w:hAnsi="Helvetica" w:cs="Helvetica"/>
-          <w:color w:val="333333"/>
-          <w:sz w:val="20"/>
-          <w:szCs w:val="20"/>
-          <w:lang w:eastAsia="nl-NL"/>
-        </w:rPr>
-      </w:pPr>
+      <w:proofErr w:type="gramStart"/>
       <w:r>
         <w:rPr>
           <w:rFonts w:ascii="Helvetica" w:eastAsia="Times New Roman" w:hAnsi="Helvetica" w:cs="Helvetica"/>
@@ -1368,7 +1658,28 @@
           <w:szCs w:val="20"/>
           <w:lang w:eastAsia="nl-NL"/>
         </w:rPr>
-        <w:t>De project opdracht is ontstaan uit het katten probleem. Om deze katten weg te jagen is er bedacht om een apparaat te maken dat bij het detecteren van een kat deze op diervriendelijke manier wegjaagt, door middel van een korte waterstraal. Door dit doel is de opdracht in twee delen te definiëren, als eerste het vinden van katten. Op het moment dat er een kat binnen de tuin komt zal deze moeten worden gedetecteerd. Deze detectie moet rekening houden met de grenzen van de tuin en met mensen die ook langs kunnen lopen. De mensen, en vooral ook kinderen, moeten niet worden geraakt.</w:t>
+        <w:t>Safe</w:t>
+      </w:r>
+      <w:proofErr w:type="gramEnd"/>
+      <w:r>
+        <w:rPr>
+          <w:rFonts w:ascii="Helvetica" w:eastAsia="Times New Roman" w:hAnsi="Helvetica" w:cs="Helvetica"/>
+          <w:color w:val="333333"/>
+          <w:sz w:val="20"/>
+          <w:szCs w:val="20"/>
+          <w:lang w:eastAsia="nl-NL"/>
+        </w:rPr>
+        <w:t xml:space="preserve"> Cat", "Buurman Cat" en de "Maak niet uit Cat". De katten hoeven niet gedetecteerd worden terwijl het beweegt, maar het moet wel binnen 5 seconden gedetecteerd en beschoten worden. Ook voor het schieten van de "katten" zal er ook geen water </w:t>
+      </w:r>
+      <w:r>
+        <w:rPr>
+          <w:rFonts w:ascii="Helvetica" w:eastAsia="Times New Roman" w:hAnsi="Helvetica" w:cs="Helvetica"/>
+          <w:color w:val="333333"/>
+          <w:sz w:val="20"/>
+          <w:szCs w:val="20"/>
+          <w:lang w:eastAsia="nl-NL"/>
+        </w:rPr>
+        <w:t>maar een laser gebruikt worden.</w:t>
       </w:r>
     </w:p>
     <w:p>
@@ -1390,20 +1701,9 @@
           <w:szCs w:val="20"/>
           <w:lang w:eastAsia="nl-NL"/>
         </w:rPr>
-        <w:t>Na het vinden van de katten moeten deze worden weggejaagd. Er zal een richtsysteem moeten worden gemaakt dat een met een korte waterstraal de kat zal wegjagen. Om niet te veel water te verspillen moet deze redelijk accuraat zijn.</w:t>
+        <w:t xml:space="preserve">Voor de veiligheid van de mensen in de klas lokaal </w:t>
       </w:r>
-    </w:p>
-    <w:p>
-      <w:pPr>
-        <w:spacing w:before="100" w:beforeAutospacing="1" w:after="100" w:afterAutospacing="1" w:line="240" w:lineRule="auto"/>
-        <w:rPr>
-          <w:rFonts w:ascii="Helvetica" w:eastAsia="Times New Roman" w:hAnsi="Helvetica" w:cs="Helvetica"/>
-          <w:color w:val="333333"/>
-          <w:sz w:val="20"/>
-          <w:szCs w:val="20"/>
-          <w:lang w:eastAsia="nl-NL"/>
-        </w:rPr>
-      </w:pPr>
+      <w:proofErr w:type="gramStart"/>
       <w:r>
         <w:rPr>
           <w:rFonts w:ascii="Helvetica" w:eastAsia="Times New Roman" w:hAnsi="Helvetica" w:cs="Helvetica"/>
@@ -1412,7 +1712,18 @@
           <w:szCs w:val="20"/>
           <w:lang w:eastAsia="nl-NL"/>
         </w:rPr>
-        <w:t>Om dit probleem toch binnen een klas lokaal te demonsteren is er voor gekozen om de katten te vervangen met symb</w:t>
+        <w:t>zal</w:t>
+      </w:r>
+      <w:proofErr w:type="gramEnd"/>
+      <w:r>
+        <w:rPr>
+          <w:rFonts w:ascii="Helvetica" w:eastAsia="Times New Roman" w:hAnsi="Helvetica" w:cs="Helvetica"/>
+          <w:color w:val="333333"/>
+          <w:sz w:val="20"/>
+          <w:szCs w:val="20"/>
+          <w:lang w:eastAsia="nl-NL"/>
+        </w:rPr>
+        <w:t xml:space="preserve"> er mechanische beperkingen worden gemonteerd zodat er niet met de laser in de ogen van </w:t>
       </w:r>
       <w:r>
         <w:rPr>
@@ -1422,17 +1733,7 @@
           <w:szCs w:val="20"/>
           <w:lang w:eastAsia="nl-NL"/>
         </w:rPr>
-        <w:t>olen. De symbolen moeten nog ste</w:t>
-      </w:r>
-      <w:r>
-        <w:rPr>
-          <w:rFonts w:ascii="Helvetica" w:eastAsia="Times New Roman" w:hAnsi="Helvetica" w:cs="Helvetica"/>
-          <w:color w:val="333333"/>
-          <w:sz w:val="20"/>
-          <w:szCs w:val="20"/>
-          <w:lang w:eastAsia="nl-NL"/>
-        </w:rPr>
-        <w:t>eds net als bij het detecteren van katten gedetecteerd kunnen worden ondanks dat het beweegt. Voor het schieten van de "katten" zal er ook geen water maar een laser gebruikt worden.</w:t>
+        <w:t>mensen kunnen worden geschenen.</w:t>
       </w:r>
     </w:p>
     <w:p>
@@ -1481,8 +1782,8 @@
           <w:lang w:eastAsia="nl-NL"/>
         </w:rPr>
       </w:pPr>
-      <w:bookmarkStart w:id="7" w:name="user-content-projectactiviteiten"/>
-      <w:bookmarkEnd w:id="7"/>
+      <w:bookmarkStart w:id="6" w:name="user-content-projectactiviteiten"/>
+      <w:bookmarkEnd w:id="6"/>
       <w:r>
         <w:rPr>
           <w:rFonts w:ascii="Helvetica" w:eastAsia="Times New Roman" w:hAnsi="Helvetica" w:cs="Helvetica"/>
@@ -1500,11 +1801,13 @@
       <w:pPr>
         <w:pStyle w:val="Heading2"/>
       </w:pPr>
-      <w:bookmarkStart w:id="8" w:name="_Toc397943418"/>
+      <w:bookmarkStart w:id="7" w:name="_Toc397943418"/>
       <w:r>
         <w:lastRenderedPageBreak/>
         <w:t>Projectactiviteiten</w:t>
       </w:r>
+      <w:bookmarkStart w:id="8" w:name="_GoBack"/>
+      <w:bookmarkEnd w:id="7"/>
       <w:bookmarkEnd w:id="8"/>
     </w:p>
     <w:p>
@@ -1537,8 +1840,8 @@
       </w:tblPr>
       <w:tblGrid>
         <w:gridCol w:w="439"/>
-        <w:gridCol w:w="1812"/>
-        <w:gridCol w:w="5570"/>
+        <w:gridCol w:w="1830"/>
+        <w:gridCol w:w="5778"/>
         <w:gridCol w:w="1195"/>
       </w:tblGrid>
       <w:tr>
@@ -3050,9 +3353,9 @@
         <w:tblLook w:val="04A0" w:firstRow="1" w:lastRow="0" w:firstColumn="1" w:lastColumn="0" w:noHBand="0" w:noVBand="1"/>
       </w:tblPr>
       <w:tblGrid>
-        <w:gridCol w:w="1464"/>
-        <w:gridCol w:w="4426"/>
-        <w:gridCol w:w="3126"/>
+        <w:gridCol w:w="1469"/>
+        <w:gridCol w:w="4567"/>
+        <w:gridCol w:w="3206"/>
       </w:tblGrid>
       <w:tr>
         <w:trPr>
@@ -4228,7 +4531,6 @@
       <w:bookmarkStart w:id="12" w:name="_Toc397943420"/>
       <w:bookmarkEnd w:id="11"/>
       <w:r>
-        <w:lastRenderedPageBreak/>
         <w:t>Producten</w:t>
       </w:r>
       <w:bookmarkEnd w:id="12"/>
@@ -4253,6 +4555,7 @@
           <w:szCs w:val="20"/>
           <w:lang w:eastAsia="nl-NL"/>
         </w:rPr>
+        <w:lastRenderedPageBreak/>
         <w:t>Vision</w:t>
       </w:r>
       <w:proofErr w:type="spellEnd"/>
@@ -4398,8 +4701,8 @@
         <w:tblLook w:val="04A0" w:firstRow="1" w:lastRow="0" w:firstColumn="1" w:lastColumn="0" w:noHBand="0" w:noVBand="1"/>
       </w:tblPr>
       <w:tblGrid>
-        <w:gridCol w:w="7611"/>
-        <w:gridCol w:w="1405"/>
+        <w:gridCol w:w="7832"/>
+        <w:gridCol w:w="1410"/>
       </w:tblGrid>
       <w:tr>
         <w:trPr>
@@ -4547,8 +4850,8 @@
         <w:tblLook w:val="04A0" w:firstRow="1" w:lastRow="0" w:firstColumn="1" w:lastColumn="0" w:noHBand="0" w:noVBand="1"/>
       </w:tblPr>
       <w:tblGrid>
-        <w:gridCol w:w="7653"/>
-        <w:gridCol w:w="1363"/>
+        <w:gridCol w:w="7875"/>
+        <w:gridCol w:w="1367"/>
       </w:tblGrid>
       <w:tr>
         <w:trPr>
@@ -4696,8 +4999,8 @@
         <w:tblLook w:val="04A0" w:firstRow="1" w:lastRow="0" w:firstColumn="1" w:lastColumn="0" w:noHBand="0" w:noVBand="1"/>
       </w:tblPr>
       <w:tblGrid>
-        <w:gridCol w:w="7388"/>
-        <w:gridCol w:w="1628"/>
+        <w:gridCol w:w="7599"/>
+        <w:gridCol w:w="1643"/>
       </w:tblGrid>
       <w:tr>
         <w:trPr>
@@ -4879,7 +5182,6 @@
       </w:pPr>
       <w:bookmarkStart w:id="24" w:name="_Toc397943426"/>
       <w:r>
-        <w:lastRenderedPageBreak/>
         <w:t>Planning</w:t>
       </w:r>
       <w:bookmarkEnd w:id="24"/>
@@ -4892,7 +5194,7 @@
       </w:tblPr>
       <w:tblGrid>
         <w:gridCol w:w="739"/>
-        <w:gridCol w:w="8277"/>
+        <w:gridCol w:w="8503"/>
       </w:tblGrid>
       <w:tr>
         <w:trPr>
@@ -5079,6 +5381,7 @@
                 <w:szCs w:val="20"/>
                 <w:lang w:eastAsia="nl-NL"/>
               </w:rPr>
+              <w:lastRenderedPageBreak/>
               <w:t>2</w:t>
             </w:r>
           </w:p>
@@ -5842,7 +6145,7 @@
       </w:tblPr>
       <w:tblGrid>
         <w:gridCol w:w="1107"/>
-        <w:gridCol w:w="7909"/>
+        <w:gridCol w:w="8135"/>
       </w:tblGrid>
       <w:tr>
         <w:trPr>
@@ -6050,8 +6353,8 @@
         <w:tblLook w:val="04A0" w:firstRow="1" w:lastRow="0" w:firstColumn="1" w:lastColumn="0" w:noHBand="0" w:noVBand="1"/>
       </w:tblPr>
       <w:tblGrid>
-        <w:gridCol w:w="1281"/>
-        <w:gridCol w:w="7735"/>
+        <w:gridCol w:w="1297"/>
+        <w:gridCol w:w="7945"/>
       </w:tblGrid>
       <w:tr>
         <w:trPr>
@@ -6443,8 +6746,8 @@
         <w:tblLook w:val="04A0" w:firstRow="1" w:lastRow="0" w:firstColumn="1" w:lastColumn="0" w:noHBand="0" w:noVBand="1"/>
       </w:tblPr>
       <w:tblGrid>
-        <w:gridCol w:w="7751"/>
-        <w:gridCol w:w="1265"/>
+        <w:gridCol w:w="7961"/>
+        <w:gridCol w:w="1281"/>
       </w:tblGrid>
       <w:tr>
         <w:trPr>
@@ -7154,7 +7457,7 @@
 </file>
 
 <file path=word/styles.xml><?xml version="1.0" encoding="utf-8"?>
-<w:styles xmlns:mc="http://schemas.openxmlformats.org/markup-compatibility/2006" xmlns:r="http://schemas.openxmlformats.org/officeDocument/2006/relationships" xmlns:w="http://schemas.openxmlformats.org/wordprocessingml/2006/main" xmlns:w14="http://schemas.microsoft.com/office/word/2010/wordml" xmlns:w15="http://schemas.microsoft.com/office/word/2012/wordml" mc:Ignorable="w14 w15">
+<w:styles xmlns:mc="http://schemas.openxmlformats.org/markup-compatibility/2006" xmlns:r="http://schemas.openxmlformats.org/officeDocument/2006/relationships" xmlns:w="http://schemas.openxmlformats.org/wordprocessingml/2006/main" xmlns:w14="http://schemas.microsoft.com/office/word/2010/wordml" mc:Ignorable="w14">
   <w:docDefaults>
     <w:rPrDefault>
       <w:rPr>
@@ -7170,378 +7473,144 @@
       </w:pPr>
     </w:pPrDefault>
   </w:docDefaults>
-  <w:latentStyles w:defLockedState="0" w:defUIPriority="99" w:defSemiHidden="0" w:defUnhideWhenUsed="0" w:defQFormat="0" w:count="371">
-    <w:lsdException w:name="Normal" w:uiPriority="0" w:qFormat="1"/>
-    <w:lsdException w:name="heading 1" w:uiPriority="9" w:qFormat="1"/>
-    <w:lsdException w:name="heading 2" w:semiHidden="1" w:uiPriority="9" w:unhideWhenUsed="1" w:qFormat="1"/>
-    <w:lsdException w:name="heading 3" w:semiHidden="1" w:uiPriority="9" w:unhideWhenUsed="1" w:qFormat="1"/>
-    <w:lsdException w:name="heading 4" w:semiHidden="1" w:uiPriority="9" w:unhideWhenUsed="1" w:qFormat="1"/>
-    <w:lsdException w:name="heading 5" w:semiHidden="1" w:uiPriority="9" w:unhideWhenUsed="1" w:qFormat="1"/>
-    <w:lsdException w:name="heading 6" w:semiHidden="1" w:uiPriority="9" w:unhideWhenUsed="1" w:qFormat="1"/>
-    <w:lsdException w:name="heading 7" w:semiHidden="1" w:uiPriority="9" w:unhideWhenUsed="1" w:qFormat="1"/>
-    <w:lsdException w:name="heading 8" w:semiHidden="1" w:uiPriority="9" w:unhideWhenUsed="1" w:qFormat="1"/>
-    <w:lsdException w:name="heading 9" w:semiHidden="1" w:uiPriority="9" w:unhideWhenUsed="1" w:qFormat="1"/>
-    <w:lsdException w:name="index 1" w:semiHidden="1" w:unhideWhenUsed="1"/>
-    <w:lsdException w:name="index 2" w:semiHidden="1" w:unhideWhenUsed="1"/>
-    <w:lsdException w:name="index 3" w:semiHidden="1" w:unhideWhenUsed="1"/>
-    <w:lsdException w:name="index 4" w:semiHidden="1" w:unhideWhenUsed="1"/>
-    <w:lsdException w:name="index 5" w:semiHidden="1" w:unhideWhenUsed="1"/>
-    <w:lsdException w:name="index 6" w:semiHidden="1" w:unhideWhenUsed="1"/>
-    <w:lsdException w:name="index 7" w:semiHidden="1" w:unhideWhenUsed="1"/>
-    <w:lsdException w:name="index 8" w:semiHidden="1" w:unhideWhenUsed="1"/>
-    <w:lsdException w:name="index 9" w:semiHidden="1" w:unhideWhenUsed="1"/>
-    <w:lsdException w:name="toc 1" w:semiHidden="1" w:uiPriority="39" w:unhideWhenUsed="1"/>
-    <w:lsdException w:name="toc 2" w:semiHidden="1" w:uiPriority="39" w:unhideWhenUsed="1"/>
-    <w:lsdException w:name="toc 3" w:semiHidden="1" w:uiPriority="39" w:unhideWhenUsed="1"/>
-    <w:lsdException w:name="toc 4" w:semiHidden="1" w:uiPriority="39" w:unhideWhenUsed="1"/>
-    <w:lsdException w:name="toc 5" w:semiHidden="1" w:uiPriority="39" w:unhideWhenUsed="1"/>
-    <w:lsdException w:name="toc 6" w:semiHidden="1" w:uiPriority="39" w:unhideWhenUsed="1"/>
-    <w:lsdException w:name="toc 7" w:semiHidden="1" w:uiPriority="39" w:unhideWhenUsed="1"/>
-    <w:lsdException w:name="toc 8" w:semiHidden="1" w:uiPriority="39" w:unhideWhenUsed="1"/>
-    <w:lsdException w:name="toc 9" w:semiHidden="1" w:uiPriority="39" w:unhideWhenUsed="1"/>
-    <w:lsdException w:name="Normal Indent" w:semiHidden="1" w:unhideWhenUsed="1"/>
-    <w:lsdException w:name="footnote text" w:semiHidden="1" w:unhideWhenUsed="1"/>
-    <w:lsdException w:name="annotation text" w:semiHidden="1" w:unhideWhenUsed="1"/>
-    <w:lsdException w:name="header" w:semiHidden="1" w:unhideWhenUsed="1"/>
-    <w:lsdException w:name="footer" w:semiHidden="1" w:unhideWhenUsed="1"/>
-    <w:lsdException w:name="index heading" w:semiHidden="1" w:unhideWhenUsed="1"/>
-    <w:lsdException w:name="caption" w:semiHidden="1" w:uiPriority="35" w:unhideWhenUsed="1" w:qFormat="1"/>
-    <w:lsdException w:name="table of figures" w:semiHidden="1" w:unhideWhenUsed="1"/>
-    <w:lsdException w:name="envelope address" w:semiHidden="1" w:unhideWhenUsed="1"/>
-    <w:lsdException w:name="envelope return" w:semiHidden="1" w:unhideWhenUsed="1"/>
-    <w:lsdException w:name="footnote reference" w:semiHidden="1" w:unhideWhenUsed="1"/>
-    <w:lsdException w:name="annotation reference" w:semiHidden="1" w:unhideWhenUsed="1"/>
-    <w:lsdException w:name="line number" w:semiHidden="1" w:unhideWhenUsed="1"/>
-    <w:lsdException w:name="page number" w:semiHidden="1" w:unhideWhenUsed="1"/>
-    <w:lsdException w:name="endnote reference" w:semiHidden="1" w:unhideWhenUsed="1"/>
-    <w:lsdException w:name="endnote text" w:semiHidden="1" w:unhideWhenUsed="1"/>
-    <w:lsdException w:name="table of authorities" w:semiHidden="1" w:unhideWhenUsed="1"/>
-    <w:lsdException w:name="macro" w:semiHidden="1" w:unhideWhenUsed="1"/>
-    <w:lsdException w:name="toa heading" w:semiHidden="1" w:unhideWhenUsed="1"/>
-    <w:lsdException w:name="List" w:semiHidden="1" w:unhideWhenUsed="1"/>
-    <w:lsdException w:name="List Bullet" w:semiHidden="1" w:unhideWhenUsed="1"/>
-    <w:lsdException w:name="List Number" w:semiHidden="1" w:unhideWhenUsed="1"/>
-    <w:lsdException w:name="List 2" w:semiHidden="1" w:unhideWhenUsed="1"/>
-    <w:lsdException w:name="List 3" w:semiHidden="1" w:unhideWhenUsed="1"/>
-    <w:lsdException w:name="List 4" w:semiHidden="1" w:unhideWhenUsed="1"/>
-    <w:lsdException w:name="List 5" w:semiHidden="1" w:unhideWhenUsed="1"/>
-    <w:lsdException w:name="List Bullet 2" w:semiHidden="1" w:unhideWhenUsed="1"/>
-    <w:lsdException w:name="List Bullet 3" w:semiHidden="1" w:unhideWhenUsed="1"/>
-    <w:lsdException w:name="List Bullet 4" w:semiHidden="1" w:unhideWhenUsed="1"/>
-    <w:lsdException w:name="List Bullet 5" w:semiHidden="1" w:unhideWhenUsed="1"/>
-    <w:lsdException w:name="List Number 2" w:semiHidden="1" w:unhideWhenUsed="1"/>
-    <w:lsdException w:name="List Number 3" w:semiHidden="1" w:unhideWhenUsed="1"/>
-    <w:lsdException w:name="List Number 4" w:semiHidden="1" w:unhideWhenUsed="1"/>
-    <w:lsdException w:name="List Number 5" w:semiHidden="1" w:unhideWhenUsed="1"/>
-    <w:lsdException w:name="Title" w:uiPriority="10" w:qFormat="1"/>
-    <w:lsdException w:name="Closing" w:semiHidden="1" w:unhideWhenUsed="1"/>
-    <w:lsdException w:name="Signature" w:semiHidden="1" w:unhideWhenUsed="1"/>
-    <w:lsdException w:name="Default Paragraph Font" w:semiHidden="1" w:uiPriority="1" w:unhideWhenUsed="1"/>
-    <w:lsdException w:name="Body Text" w:semiHidden="1" w:unhideWhenUsed="1"/>
-    <w:lsdException w:name="Body Text Indent" w:semiHidden="1" w:unhideWhenUsed="1"/>
-    <w:lsdException w:name="List Continue" w:semiHidden="1" w:unhideWhenUsed="1"/>
-    <w:lsdException w:name="List Continue 2" w:semiHidden="1" w:unhideWhenUsed="1"/>
-    <w:lsdException w:name="List Continue 3" w:semiHidden="1" w:unhideWhenUsed="1"/>
-    <w:lsdException w:name="List Continue 4" w:semiHidden="1" w:unhideWhenUsed="1"/>
-    <w:lsdException w:name="List Continue 5" w:semiHidden="1" w:unhideWhenUsed="1"/>
-    <w:lsdException w:name="Message Header" w:semiHidden="1" w:unhideWhenUsed="1"/>
-    <w:lsdException w:name="Subtitle" w:uiPriority="11" w:qFormat="1"/>
-    <w:lsdException w:name="Salutation" w:semiHidden="1" w:unhideWhenUsed="1"/>
-    <w:lsdException w:name="Date" w:semiHidden="1" w:unhideWhenUsed="1"/>
-    <w:lsdException w:name="Body Text First Indent" w:semiHidden="1" w:unhideWhenUsed="1"/>
-    <w:lsdException w:name="Body Text First Indent 2" w:semiHidden="1" w:unhideWhenUsed="1"/>
-    <w:lsdException w:name="Note Heading" w:semiHidden="1" w:unhideWhenUsed="1"/>
-    <w:lsdException w:name="Body Text 2" w:semiHidden="1" w:unhideWhenUsed="1"/>
-    <w:lsdException w:name="Body Text 3" w:semiHidden="1" w:unhideWhenUsed="1"/>
-    <w:lsdException w:name="Body Text Indent 2" w:semiHidden="1" w:unhideWhenUsed="1"/>
-    <w:lsdException w:name="Body Text Indent 3" w:semiHidden="1" w:unhideWhenUsed="1"/>
-    <w:lsdException w:name="Block Text" w:semiHidden="1" w:unhideWhenUsed="1"/>
-    <w:lsdException w:name="Hyperlink" w:semiHidden="1" w:unhideWhenUsed="1"/>
-    <w:lsdException w:name="FollowedHyperlink" w:semiHidden="1" w:unhideWhenUsed="1"/>
-    <w:lsdException w:name="Strong" w:uiPriority="22" w:qFormat="1"/>
-    <w:lsdException w:name="Emphasis" w:uiPriority="20" w:qFormat="1"/>
-    <w:lsdException w:name="Document Map" w:semiHidden="1" w:unhideWhenUsed="1"/>
-    <w:lsdException w:name="Plain Text" w:semiHidden="1" w:unhideWhenUsed="1"/>
-    <w:lsdException w:name="E-mail Signature" w:semiHidden="1" w:unhideWhenUsed="1"/>
-    <w:lsdException w:name="HTML Top of Form" w:semiHidden="1" w:unhideWhenUsed="1"/>
-    <w:lsdException w:name="HTML Bottom of Form" w:semiHidden="1" w:unhideWhenUsed="1"/>
-    <w:lsdException w:name="Normal (Web)" w:semiHidden="1" w:unhideWhenUsed="1"/>
-    <w:lsdException w:name="HTML Acronym" w:semiHidden="1" w:unhideWhenUsed="1"/>
-    <w:lsdException w:name="HTML Address" w:semiHidden="1" w:unhideWhenUsed="1"/>
-    <w:lsdException w:name="HTML Cite" w:semiHidden="1" w:unhideWhenUsed="1"/>
-    <w:lsdException w:name="HTML Code" w:semiHidden="1" w:unhideWhenUsed="1"/>
-    <w:lsdException w:name="HTML Definition" w:semiHidden="1" w:unhideWhenUsed="1"/>
-    <w:lsdException w:name="HTML Keyboard" w:semiHidden="1" w:unhideWhenUsed="1"/>
-    <w:lsdException w:name="HTML Preformatted" w:semiHidden="1" w:unhideWhenUsed="1"/>
-    <w:lsdException w:name="HTML Sample" w:semiHidden="1" w:unhideWhenUsed="1"/>
-    <w:lsdException w:name="HTML Typewriter" w:semiHidden="1" w:unhideWhenUsed="1"/>
-    <w:lsdException w:name="HTML Variable" w:semiHidden="1" w:unhideWhenUsed="1"/>
-    <w:lsdException w:name="Normal Table" w:semiHidden="1" w:unhideWhenUsed="1"/>
-    <w:lsdException w:name="annotation subject" w:semiHidden="1" w:unhideWhenUsed="1"/>
-    <w:lsdException w:name="No List" w:semiHidden="1" w:unhideWhenUsed="1"/>
-    <w:lsdException w:name="Outline List 1" w:semiHidden="1" w:unhideWhenUsed="1"/>
-    <w:lsdException w:name="Outline List 2" w:semiHidden="1" w:unhideWhenUsed="1"/>
-    <w:lsdException w:name="Outline List 3" w:semiHidden="1" w:unhideWhenUsed="1"/>
-    <w:lsdException w:name="Table Simple 1" w:semiHidden="1" w:unhideWhenUsed="1"/>
-    <w:lsdException w:name="Table Simple 2" w:semiHidden="1" w:unhideWhenUsed="1"/>
-    <w:lsdException w:name="Table Simple 3" w:semiHidden="1" w:unhideWhenUsed="1"/>
-    <w:lsdException w:name="Table Classic 1" w:semiHidden="1" w:unhideWhenUsed="1"/>
-    <w:lsdException w:name="Table Classic 2" w:semiHidden="1" w:unhideWhenUsed="1"/>
-    <w:lsdException w:name="Table Classic 3" w:semiHidden="1" w:unhideWhenUsed="1"/>
-    <w:lsdException w:name="Table Classic 4" w:semiHidden="1" w:unhideWhenUsed="1"/>
-    <w:lsdException w:name="Table Colorful 1" w:semiHidden="1" w:unhideWhenUsed="1"/>
-    <w:lsdException w:name="Table Colorful 2" w:semiHidden="1" w:unhideWhenUsed="1"/>
-    <w:lsdException w:name="Table Colorful 3" w:semiHidden="1" w:unhideWhenUsed="1"/>
-    <w:lsdException w:name="Table Columns 1" w:semiHidden="1" w:unhideWhenUsed="1"/>
-    <w:lsdException w:name="Table Columns 2" w:semiHidden="1" w:unhideWhenUsed="1"/>
-    <w:lsdException w:name="Table Columns 3" w:semiHidden="1" w:unhideWhenUsed="1"/>
-    <w:lsdException w:name="Table Columns 4" w:semiHidden="1" w:unhideWhenUsed="1"/>
-    <w:lsdException w:name="Table Columns 5" w:semiHidden="1" w:unhideWhenUsed="1"/>
-    <w:lsdException w:name="Table Grid 1" w:semiHidden="1" w:unhideWhenUsed="1"/>
-    <w:lsdException w:name="Table Grid 2" w:semiHidden="1" w:unhideWhenUsed="1"/>
-    <w:lsdException w:name="Table Grid 3" w:semiHidden="1" w:unhideWhenUsed="1"/>
-    <w:lsdException w:name="Table Grid 4" w:semiHidden="1" w:unhideWhenUsed="1"/>
-    <w:lsdException w:name="Table Grid 5" w:semiHidden="1" w:unhideWhenUsed="1"/>
-    <w:lsdException w:name="Table Grid 6" w:semiHidden="1" w:unhideWhenUsed="1"/>
-    <w:lsdException w:name="Table Grid 7" w:semiHidden="1" w:unhideWhenUsed="1"/>
-    <w:lsdException w:name="Table Grid 8" w:semiHidden="1" w:unhideWhenUsed="1"/>
-    <w:lsdException w:name="Table List 1" w:semiHidden="1" w:unhideWhenUsed="1"/>
-    <w:lsdException w:name="Table List 2" w:semiHidden="1" w:unhideWhenUsed="1"/>
-    <w:lsdException w:name="Table List 3" w:semiHidden="1" w:unhideWhenUsed="1"/>
-    <w:lsdException w:name="Table List 4" w:semiHidden="1" w:unhideWhenUsed="1"/>
-    <w:lsdException w:name="Table List 5" w:semiHidden="1" w:unhideWhenUsed="1"/>
-    <w:lsdException w:name="Table List 6" w:semiHidden="1" w:unhideWhenUsed="1"/>
-    <w:lsdException w:name="Table List 7" w:semiHidden="1" w:unhideWhenUsed="1"/>
-    <w:lsdException w:name="Table List 8" w:semiHidden="1" w:unhideWhenUsed="1"/>
-    <w:lsdException w:name="Table 3D effects 1" w:semiHidden="1" w:unhideWhenUsed="1"/>
-    <w:lsdException w:name="Table 3D effects 2" w:semiHidden="1" w:unhideWhenUsed="1"/>
-    <w:lsdException w:name="Table 3D effects 3" w:semiHidden="1" w:unhideWhenUsed="1"/>
-    <w:lsdException w:name="Table Contemporary" w:semiHidden="1" w:unhideWhenUsed="1"/>
-    <w:lsdException w:name="Table Elegant" w:semiHidden="1" w:unhideWhenUsed="1"/>
-    <w:lsdException w:name="Table Professional" w:semiHidden="1" w:unhideWhenUsed="1"/>
-    <w:lsdException w:name="Table Subtle 1" w:semiHidden="1" w:unhideWhenUsed="1"/>
-    <w:lsdException w:name="Table Subtle 2" w:semiHidden="1" w:unhideWhenUsed="1"/>
-    <w:lsdException w:name="Table Web 1" w:semiHidden="1" w:unhideWhenUsed="1"/>
-    <w:lsdException w:name="Table Web 2" w:semiHidden="1" w:unhideWhenUsed="1"/>
-    <w:lsdException w:name="Table Web 3" w:semiHidden="1" w:unhideWhenUsed="1"/>
-    <w:lsdException w:name="Balloon Text" w:semiHidden="1" w:unhideWhenUsed="1"/>
-    <w:lsdException w:name="Table Grid" w:uiPriority="39"/>
-    <w:lsdException w:name="Table Theme" w:semiHidden="1" w:unhideWhenUsed="1"/>
-    <w:lsdException w:name="Placeholder Text" w:semiHidden="1"/>
-    <w:lsdException w:name="No Spacing" w:uiPriority="1" w:qFormat="1"/>
-    <w:lsdException w:name="Light Shading" w:uiPriority="60"/>
-    <w:lsdException w:name="Light List" w:uiPriority="61"/>
-    <w:lsdException w:name="Light Grid" w:uiPriority="62"/>
-    <w:lsdException w:name="Medium Shading 1" w:uiPriority="63"/>
-    <w:lsdException w:name="Medium Shading 2" w:uiPriority="64"/>
-    <w:lsdException w:name="Medium List 1" w:uiPriority="65"/>
-    <w:lsdException w:name="Medium List 2" w:uiPriority="66"/>
-    <w:lsdException w:name="Medium Grid 1" w:uiPriority="67"/>
-    <w:lsdException w:name="Medium Grid 2" w:uiPriority="68"/>
-    <w:lsdException w:name="Medium Grid 3" w:uiPriority="69"/>
-    <w:lsdException w:name="Dark List" w:uiPriority="70"/>
-    <w:lsdException w:name="Colorful Shading" w:uiPriority="71"/>
-    <w:lsdException w:name="Colorful List" w:uiPriority="72"/>
-    <w:lsdException w:name="Colorful Grid" w:uiPriority="73"/>
-    <w:lsdException w:name="Light Shading Accent 1" w:uiPriority="60"/>
-    <w:lsdException w:name="Light List Accent 1" w:uiPriority="61"/>
-    <w:lsdException w:name="Light Grid Accent 1" w:uiPriority="62"/>
-    <w:lsdException w:name="Medium Shading 1 Accent 1" w:uiPriority="63"/>
-    <w:lsdException w:name="Medium Shading 2 Accent 1" w:uiPriority="64"/>
-    <w:lsdException w:name="Medium List 1 Accent 1" w:uiPriority="65"/>
-    <w:lsdException w:name="Revision" w:semiHidden="1"/>
-    <w:lsdException w:name="List Paragraph" w:uiPriority="34" w:qFormat="1"/>
-    <w:lsdException w:name="Quote" w:uiPriority="29" w:qFormat="1"/>
-    <w:lsdException w:name="Intense Quote" w:uiPriority="30" w:qFormat="1"/>
-    <w:lsdException w:name="Medium List 2 Accent 1" w:uiPriority="66"/>
-    <w:lsdException w:name="Medium Grid 1 Accent 1" w:uiPriority="67"/>
-    <w:lsdException w:name="Medium Grid 2 Accent 1" w:uiPriority="68"/>
-    <w:lsdException w:name="Medium Grid 3 Accent 1" w:uiPriority="69"/>
-    <w:lsdException w:name="Dark List Accent 1" w:uiPriority="70"/>
-    <w:lsdException w:name="Colorful Shading Accent 1" w:uiPriority="71"/>
-    <w:lsdException w:name="Colorful List Accent 1" w:uiPriority="72"/>
-    <w:lsdException w:name="Colorful Grid Accent 1" w:uiPriority="73"/>
-    <w:lsdException w:name="Light Shading Accent 2" w:uiPriority="60"/>
-    <w:lsdException w:name="Light List Accent 2" w:uiPriority="61"/>
-    <w:lsdException w:name="Light Grid Accent 2" w:uiPriority="62"/>
-    <w:lsdException w:name="Medium Shading 1 Accent 2" w:uiPriority="63"/>
-    <w:lsdException w:name="Medium Shading 2 Accent 2" w:uiPriority="64"/>
-    <w:lsdException w:name="Medium List 1 Accent 2" w:uiPriority="65"/>
-    <w:lsdException w:name="Medium List 2 Accent 2" w:uiPriority="66"/>
-    <w:lsdException w:name="Medium Grid 1 Accent 2" w:uiPriority="67"/>
-    <w:lsdException w:name="Medium Grid 2 Accent 2" w:uiPriority="68"/>
-    <w:lsdException w:name="Medium Grid 3 Accent 2" w:uiPriority="69"/>
-    <w:lsdException w:name="Dark List Accent 2" w:uiPriority="70"/>
-    <w:lsdException w:name="Colorful Shading Accent 2" w:uiPriority="71"/>
-    <w:lsdException w:name="Colorful List Accent 2" w:uiPriority="72"/>
-    <w:lsdException w:name="Colorful Grid Accent 2" w:uiPriority="73"/>
-    <w:lsdException w:name="Light Shading Accent 3" w:uiPriority="60"/>
-    <w:lsdException w:name="Light List Accent 3" w:uiPriority="61"/>
-    <w:lsdException w:name="Light Grid Accent 3" w:uiPriority="62"/>
-    <w:lsdException w:name="Medium Shading 1 Accent 3" w:uiPriority="63"/>
-    <w:lsdException w:name="Medium Shading 2 Accent 3" w:uiPriority="64"/>
-    <w:lsdException w:name="Medium List 1 Accent 3" w:uiPriority="65"/>
-    <w:lsdException w:name="Medium List 2 Accent 3" w:uiPriority="66"/>
-    <w:lsdException w:name="Medium Grid 1 Accent 3" w:uiPriority="67"/>
-    <w:lsdException w:name="Medium Grid 2 Accent 3" w:uiPriority="68"/>
-    <w:lsdException w:name="Medium Grid 3 Accent 3" w:uiPriority="69"/>
-    <w:lsdException w:name="Dark List Accent 3" w:uiPriority="70"/>
-    <w:lsdException w:name="Colorful Shading Accent 3" w:uiPriority="71"/>
-    <w:lsdException w:name="Colorful List Accent 3" w:uiPriority="72"/>
-    <w:lsdException w:name="Colorful Grid Accent 3" w:uiPriority="73"/>
-    <w:lsdException w:name="Light Shading Accent 4" w:uiPriority="60"/>
-    <w:lsdException w:name="Light List Accent 4" w:uiPriority="61"/>
-    <w:lsdException w:name="Light Grid Accent 4" w:uiPriority="62"/>
-    <w:lsdException w:name="Medium Shading 1 Accent 4" w:uiPriority="63"/>
-    <w:lsdException w:name="Medium Shading 2 Accent 4" w:uiPriority="64"/>
-    <w:lsdException w:name="Medium List 1 Accent 4" w:uiPriority="65"/>
-    <w:lsdException w:name="Medium List 2 Accent 4" w:uiPriority="66"/>
-    <w:lsdException w:name="Medium Grid 1 Accent 4" w:uiPriority="67"/>
-    <w:lsdException w:name="Medium Grid 2 Accent 4" w:uiPriority="68"/>
-    <w:lsdException w:name="Medium Grid 3 Accent 4" w:uiPriority="69"/>
-    <w:lsdException w:name="Dark List Accent 4" w:uiPriority="70"/>
-    <w:lsdException w:name="Colorful Shading Accent 4" w:uiPriority="71"/>
-    <w:lsdException w:name="Colorful List Accent 4" w:uiPriority="72"/>
-    <w:lsdException w:name="Colorful Grid Accent 4" w:uiPriority="73"/>
-    <w:lsdException w:name="Light Shading Accent 5" w:uiPriority="60"/>
-    <w:lsdException w:name="Light List Accent 5" w:uiPriority="61"/>
-    <w:lsdException w:name="Light Grid Accent 5" w:uiPriority="62"/>
-    <w:lsdException w:name="Medium Shading 1 Accent 5" w:uiPriority="63"/>
-    <w:lsdException w:name="Medium Shading 2 Accent 5" w:uiPriority="64"/>
-    <w:lsdException w:name="Medium List 1 Accent 5" w:uiPriority="65"/>
-    <w:lsdException w:name="Medium List 2 Accent 5" w:uiPriority="66"/>
-    <w:lsdException w:name="Medium Grid 1 Accent 5" w:uiPriority="67"/>
-    <w:lsdException w:name="Medium Grid 2 Accent 5" w:uiPriority="68"/>
-    <w:lsdException w:name="Medium Grid 3 Accent 5" w:uiPriority="69"/>
-    <w:lsdException w:name="Dark List Accent 5" w:uiPriority="70"/>
-    <w:lsdException w:name="Colorful Shading Accent 5" w:uiPriority="71"/>
-    <w:lsdException w:name="Colorful List Accent 5" w:uiPriority="72"/>
-    <w:lsdException w:name="Colorful Grid Accent 5" w:uiPriority="73"/>
-    <w:lsdException w:name="Light Shading Accent 6" w:uiPriority="60"/>
-    <w:lsdException w:name="Light List Accent 6" w:uiPriority="61"/>
-    <w:lsdException w:name="Light Grid Accent 6" w:uiPriority="62"/>
-    <w:lsdException w:name="Medium Shading 1 Accent 6" w:uiPriority="63"/>
-    <w:lsdException w:name="Medium Shading 2 Accent 6" w:uiPriority="64"/>
-    <w:lsdException w:name="Medium List 1 Accent 6" w:uiPriority="65"/>
-    <w:lsdException w:name="Medium List 2 Accent 6" w:uiPriority="66"/>
-    <w:lsdException w:name="Medium Grid 1 Accent 6" w:uiPriority="67"/>
-    <w:lsdException w:name="Medium Grid 2 Accent 6" w:uiPriority="68"/>
-    <w:lsdException w:name="Medium Grid 3 Accent 6" w:uiPriority="69"/>
-    <w:lsdException w:name="Dark List Accent 6" w:uiPriority="70"/>
-    <w:lsdException w:name="Colorful Shading Accent 6" w:uiPriority="71"/>
-    <w:lsdException w:name="Colorful List Accent 6" w:uiPriority="72"/>
-    <w:lsdException w:name="Colorful Grid Accent 6" w:uiPriority="73"/>
-    <w:lsdException w:name="Subtle Emphasis" w:uiPriority="19" w:qFormat="1"/>
-    <w:lsdException w:name="Intense Emphasis" w:uiPriority="21" w:qFormat="1"/>
-    <w:lsdException w:name="Subtle Reference" w:uiPriority="31" w:qFormat="1"/>
-    <w:lsdException w:name="Intense Reference" w:uiPriority="32" w:qFormat="1"/>
-    <w:lsdException w:name="Book Title" w:uiPriority="33" w:qFormat="1"/>
-    <w:lsdException w:name="Bibliography" w:semiHidden="1" w:uiPriority="37" w:unhideWhenUsed="1"/>
-    <w:lsdException w:name="TOC Heading" w:semiHidden="1" w:uiPriority="39" w:unhideWhenUsed="1" w:qFormat="1"/>
-    <w:lsdException w:name="Plain Table 1" w:uiPriority="41"/>
-    <w:lsdException w:name="Plain Table 2" w:uiPriority="42"/>
-    <w:lsdException w:name="Plain Table 3" w:uiPriority="43"/>
-    <w:lsdException w:name="Plain Table 4" w:uiPriority="44"/>
-    <w:lsdException w:name="Plain Table 5" w:uiPriority="45"/>
-    <w:lsdException w:name="Grid Table Light" w:uiPriority="40"/>
-    <w:lsdException w:name="Grid Table 1 Light" w:uiPriority="46"/>
-    <w:lsdException w:name="Grid Table 2" w:uiPriority="47"/>
-    <w:lsdException w:name="Grid Table 3" w:uiPriority="48"/>
-    <w:lsdException w:name="Grid Table 4" w:uiPriority="49"/>
-    <w:lsdException w:name="Grid Table 5 Dark" w:uiPriority="50"/>
-    <w:lsdException w:name="Grid Table 6 Colorful" w:uiPriority="51"/>
-    <w:lsdException w:name="Grid Table 7 Colorful" w:uiPriority="52"/>
-    <w:lsdException w:name="Grid Table 1 Light Accent 1" w:uiPriority="46"/>
-    <w:lsdException w:name="Grid Table 2 Accent 1" w:uiPriority="47"/>
-    <w:lsdException w:name="Grid Table 3 Accent 1" w:uiPriority="48"/>
-    <w:lsdException w:name="Grid Table 4 Accent 1" w:uiPriority="49"/>
-    <w:lsdException w:name="Grid Table 5 Dark Accent 1" w:uiPriority="50"/>
-    <w:lsdException w:name="Grid Table 6 Colorful Accent 1" w:uiPriority="51"/>
-    <w:lsdException w:name="Grid Table 7 Colorful Accent 1" w:uiPriority="52"/>
-    <w:lsdException w:name="Grid Table 1 Light Accent 2" w:uiPriority="46"/>
-    <w:lsdException w:name="Grid Table 2 Accent 2" w:uiPriority="47"/>
-    <w:lsdException w:name="Grid Table 3 Accent 2" w:uiPriority="48"/>
-    <w:lsdException w:name="Grid Table 4 Accent 2" w:uiPriority="49"/>
-    <w:lsdException w:name="Grid Table 5 Dark Accent 2" w:uiPriority="50"/>
-    <w:lsdException w:name="Grid Table 6 Colorful Accent 2" w:uiPriority="51"/>
-    <w:lsdException w:name="Grid Table 7 Colorful Accent 2" w:uiPriority="52"/>
-    <w:lsdException w:name="Grid Table 1 Light Accent 3" w:uiPriority="46"/>
-    <w:lsdException w:name="Grid Table 2 Accent 3" w:uiPriority="47"/>
-    <w:lsdException w:name="Grid Table 3 Accent 3" w:uiPriority="48"/>
-    <w:lsdException w:name="Grid Table 4 Accent 3" w:uiPriority="49"/>
-    <w:lsdException w:name="Grid Table 5 Dark Accent 3" w:uiPriority="50"/>
-    <w:lsdException w:name="Grid Table 6 Colorful Accent 3" w:uiPriority="51"/>
-    <w:lsdException w:name="Grid Table 7 Colorful Accent 3" w:uiPriority="52"/>
-    <w:lsdException w:name="Grid Table 1 Light Accent 4" w:uiPriority="46"/>
-    <w:lsdException w:name="Grid Table 2 Accent 4" w:uiPriority="47"/>
-    <w:lsdException w:name="Grid Table 3 Accent 4" w:uiPriority="48"/>
-    <w:lsdException w:name="Grid Table 4 Accent 4" w:uiPriority="49"/>
-    <w:lsdException w:name="Grid Table 5 Dark Accent 4" w:uiPriority="50"/>
-    <w:lsdException w:name="Grid Table 6 Colorful Accent 4" w:uiPriority="51"/>
-    <w:lsdException w:name="Grid Table 7 Colorful Accent 4" w:uiPriority="52"/>
-    <w:lsdException w:name="Grid Table 1 Light Accent 5" w:uiPriority="46"/>
-    <w:lsdException w:name="Grid Table 2 Accent 5" w:uiPriority="47"/>
-    <w:lsdException w:name="Grid Table 3 Accent 5" w:uiPriority="48"/>
-    <w:lsdException w:name="Grid Table 4 Accent 5" w:uiPriority="49"/>
-    <w:lsdException w:name="Grid Table 5 Dark Accent 5" w:uiPriority="50"/>
-    <w:lsdException w:name="Grid Table 6 Colorful Accent 5" w:uiPriority="51"/>
-    <w:lsdException w:name="Grid Table 7 Colorful Accent 5" w:uiPriority="52"/>
-    <w:lsdException w:name="Grid Table 1 Light Accent 6" w:uiPriority="46"/>
-    <w:lsdException w:name="Grid Table 2 Accent 6" w:uiPriority="47"/>
-    <w:lsdException w:name="Grid Table 3 Accent 6" w:uiPriority="48"/>
-    <w:lsdException w:name="Grid Table 4 Accent 6" w:uiPriority="49"/>
-    <w:lsdException w:name="Grid Table 5 Dark Accent 6" w:uiPriority="50"/>
-    <w:lsdException w:name="Grid Table 6 Colorful Accent 6" w:uiPriority="51"/>
-    <w:lsdException w:name="Grid Table 7 Colorful Accent 6" w:uiPriority="52"/>
-    <w:lsdException w:name="List Table 1 Light" w:uiPriority="46"/>
-    <w:lsdException w:name="List Table 2" w:uiPriority="47"/>
-    <w:lsdException w:name="List Table 3" w:uiPriority="48"/>
-    <w:lsdException w:name="List Table 4" w:uiPriority="49"/>
-    <w:lsdException w:name="List Table 5 Dark" w:uiPriority="50"/>
-    <w:lsdException w:name="List Table 6 Colorful" w:uiPriority="51"/>
-    <w:lsdException w:name="List Table 7 Colorful" w:uiPriority="52"/>
-    <w:lsdException w:name="List Table 1 Light Accent 1" w:uiPriority="46"/>
-    <w:lsdException w:name="List Table 2 Accent 1" w:uiPriority="47"/>
-    <w:lsdException w:name="List Table 3 Accent 1" w:uiPriority="48"/>
-    <w:lsdException w:name="List Table 4 Accent 1" w:uiPriority="49"/>
-    <w:lsdException w:name="List Table 5 Dark Accent 1" w:uiPriority="50"/>
-    <w:lsdException w:name="List Table 6 Colorful Accent 1" w:uiPriority="51"/>
-    <w:lsdException w:name="List Table 7 Colorful Accent 1" w:uiPriority="52"/>
-    <w:lsdException w:name="List Table 1 Light Accent 2" w:uiPriority="46"/>
-    <w:lsdException w:name="List Table 2 Accent 2" w:uiPriority="47"/>
-    <w:lsdException w:name="List Table 3 Accent 2" w:uiPriority="48"/>
-    <w:lsdException w:name="List Table 4 Accent 2" w:uiPriority="49"/>
-    <w:lsdException w:name="List Table 5 Dark Accent 2" w:uiPriority="50"/>
-    <w:lsdException w:name="List Table 6 Colorful Accent 2" w:uiPriority="51"/>
-    <w:lsdException w:name="List Table 7 Colorful Accent 2" w:uiPriority="52"/>
-    <w:lsdException w:name="List Table 1 Light Accent 3" w:uiPriority="46"/>
-    <w:lsdException w:name="List Table 2 Accent 3" w:uiPriority="47"/>
-    <w:lsdException w:name="List Table 3 Accent 3" w:uiPriority="48"/>
-    <w:lsdException w:name="List Table 4 Accent 3" w:uiPriority="49"/>
-    <w:lsdException w:name="List Table 5 Dark Accent 3" w:uiPriority="50"/>
-    <w:lsdException w:name="List Table 6 Colorful Accent 3" w:uiPriority="51"/>
-    <w:lsdException w:name="List Table 7 Colorful Accent 3" w:uiPriority="52"/>
-    <w:lsdException w:name="List Table 1 Light Accent 4" w:uiPriority="46"/>
-    <w:lsdException w:name="List Table 2 Accent 4" w:uiPriority="47"/>
-    <w:lsdException w:name="List Table 3 Accent 4" w:uiPriority="48"/>
-    <w:lsdException w:name="List Table 4 Accent 4" w:uiPriority="49"/>
-    <w:lsdException w:name="List Table 5 Dark Accent 4" w:uiPriority="50"/>
-    <w:lsdException w:name="List Table 6 Colorful Accent 4" w:uiPriority="51"/>
-    <w:lsdException w:name="List Table 7 Colorful Accent 4" w:uiPriority="52"/>
-    <w:lsdException w:name="List Table 1 Light Accent 5" w:uiPriority="46"/>
-    <w:lsdException w:name="List Table 2 Accent 5" w:uiPriority="47"/>
-    <w:lsdException w:name="List Table 3 Accent 5" w:uiPriority="48"/>
-    <w:lsdException w:name="List Table 4 Accent 5" w:uiPriority="49"/>
-    <w:lsdException w:name="List Table 5 Dark Accent 5" w:uiPriority="50"/>
-    <w:lsdException w:name="List Table 6 Colorful Accent 5" w:uiPriority="51"/>
-    <w:lsdException w:name="List Table 7 Colorful Accent 5" w:uiPriority="52"/>
-    <w:lsdException w:name="List Table 1 Light Accent 6" w:uiPriority="46"/>
-    <w:lsdException w:name="List Table 2 Accent 6" w:uiPriority="47"/>
-    <w:lsdException w:name="List Table 3 Accent 6" w:uiPriority="48"/>
-    <w:lsdException w:name="List Table 4 Accent 6" w:uiPriority="49"/>
-    <w:lsdException w:name="List Table 5 Dark Accent 6" w:uiPriority="50"/>
-    <w:lsdException w:name="List Table 6 Colorful Accent 6" w:uiPriority="51"/>
-    <w:lsdException w:name="List Table 7 Colorful Accent 6" w:uiPriority="52"/>
+  <w:latentStyles w:defLockedState="0" w:defUIPriority="99" w:defSemiHidden="1" w:defUnhideWhenUsed="1" w:defQFormat="0" w:count="267">
+    <w:lsdException w:name="Normal" w:semiHidden="0" w:uiPriority="0" w:unhideWhenUsed="0" w:qFormat="1"/>
+    <w:lsdException w:name="heading 1" w:semiHidden="0" w:uiPriority="9" w:unhideWhenUsed="0" w:qFormat="1"/>
+    <w:lsdException w:name="heading 2" w:uiPriority="9" w:qFormat="1"/>
+    <w:lsdException w:name="heading 3" w:uiPriority="9" w:qFormat="1"/>
+    <w:lsdException w:name="heading 4" w:uiPriority="9" w:qFormat="1"/>
+    <w:lsdException w:name="heading 5" w:uiPriority="9" w:qFormat="1"/>
+    <w:lsdException w:name="heading 6" w:uiPriority="9" w:qFormat="1"/>
+    <w:lsdException w:name="heading 7" w:uiPriority="9" w:qFormat="1"/>
+    <w:lsdException w:name="heading 8" w:uiPriority="9" w:qFormat="1"/>
+    <w:lsdException w:name="heading 9" w:uiPriority="9" w:qFormat="1"/>
+    <w:lsdException w:name="toc 1" w:uiPriority="39"/>
+    <w:lsdException w:name="toc 2" w:uiPriority="39"/>
+    <w:lsdException w:name="toc 3" w:uiPriority="39"/>
+    <w:lsdException w:name="toc 4" w:uiPriority="39"/>
+    <w:lsdException w:name="toc 5" w:uiPriority="39"/>
+    <w:lsdException w:name="toc 6" w:uiPriority="39"/>
+    <w:lsdException w:name="toc 7" w:uiPriority="39"/>
+    <w:lsdException w:name="toc 8" w:uiPriority="39"/>
+    <w:lsdException w:name="toc 9" w:uiPriority="39"/>
+    <w:lsdException w:name="caption" w:uiPriority="35" w:qFormat="1"/>
+    <w:lsdException w:name="Title" w:semiHidden="0" w:uiPriority="10" w:unhideWhenUsed="0" w:qFormat="1"/>
+    <w:lsdException w:name="Default Paragraph Font" w:uiPriority="1"/>
+    <w:lsdException w:name="Subtitle" w:semiHidden="0" w:uiPriority="11" w:unhideWhenUsed="0" w:qFormat="1"/>
+    <w:lsdException w:name="Strong" w:semiHidden="0" w:uiPriority="22" w:unhideWhenUsed="0" w:qFormat="1"/>
+    <w:lsdException w:name="Emphasis" w:semiHidden="0" w:uiPriority="20" w:unhideWhenUsed="0" w:qFormat="1"/>
+    <w:lsdException w:name="Table Grid" w:semiHidden="0" w:uiPriority="39" w:unhideWhenUsed="0"/>
+    <w:lsdException w:name="Placeholder Text" w:unhideWhenUsed="0"/>
+    <w:lsdException w:name="No Spacing" w:semiHidden="0" w:uiPriority="1" w:unhideWhenUsed="0" w:qFormat="1"/>
+    <w:lsdException w:name="Light Shading" w:semiHidden="0" w:uiPriority="60" w:unhideWhenUsed="0"/>
+    <w:lsdException w:name="Light List" w:semiHidden="0" w:uiPriority="61" w:unhideWhenUsed="0"/>
+    <w:lsdException w:name="Light Grid" w:semiHidden="0" w:uiPriority="62" w:unhideWhenUsed="0"/>
+    <w:lsdException w:name="Medium Shading 1" w:semiHidden="0" w:uiPriority="63" w:unhideWhenUsed="0"/>
+    <w:lsdException w:name="Medium Shading 2" w:semiHidden="0" w:uiPriority="64" w:unhideWhenUsed="0"/>
+    <w:lsdException w:name="Medium List 1" w:semiHidden="0" w:uiPriority="65" w:unhideWhenUsed="0"/>
+    <w:lsdException w:name="Medium List 2" w:semiHidden="0" w:uiPriority="66" w:unhideWhenUsed="0"/>
+    <w:lsdException w:name="Medium Grid 1" w:semiHidden="0" w:uiPriority="67" w:unhideWhenUsed="0"/>
+    <w:lsdException w:name="Medium Grid 2" w:semiHidden="0" w:uiPriority="68" w:unhideWhenUsed="0"/>
+    <w:lsdException w:name="Medium Grid 3" w:semiHidden="0" w:uiPriority="69" w:unhideWhenUsed="0"/>
+    <w:lsdException w:name="Dark List" w:semiHidden="0" w:uiPriority="70" w:unhideWhenUsed="0"/>
+    <w:lsdException w:name="Colorful Shading" w:semiHidden="0" w:uiPriority="71" w:unhideWhenUsed="0"/>
+    <w:lsdException w:name="Colorful List" w:semiHidden="0" w:uiPriority="72" w:unhideWhenUsed="0"/>
+    <w:lsdException w:name="Colorful Grid" w:semiHidden="0" w:uiPriority="73" w:unhideWhenUsed="0"/>
+    <w:lsdException w:name="Light Shading Accent 1" w:semiHidden="0" w:uiPriority="60" w:unhideWhenUsed="0"/>
+    <w:lsdException w:name="Light List Accent 1" w:semiHidden="0" w:uiPriority="61" w:unhideWhenUsed="0"/>
+    <w:lsdException w:name="Light Grid Accent 1" w:semiHidden="0" w:uiPriority="62" w:unhideWhenUsed="0"/>
+    <w:lsdException w:name="Medium Shading 1 Accent 1" w:semiHidden="0" w:uiPriority="63" w:unhideWhenUsed="0"/>
+    <w:lsdException w:name="Medium Shading 2 Accent 1" w:semiHidden="0" w:uiPriority="64" w:unhideWhenUsed="0"/>
+    <w:lsdException w:name="Medium List 1 Accent 1" w:semiHidden="0" w:uiPriority="65" w:unhideWhenUsed="0"/>
+    <w:lsdException w:name="Revision" w:unhideWhenUsed="0"/>
+    <w:lsdException w:name="List Paragraph" w:semiHidden="0" w:uiPriority="34" w:unhideWhenUsed="0" w:qFormat="1"/>
+    <w:lsdException w:name="Quote" w:semiHidden="0" w:uiPriority="29" w:unhideWhenUsed="0" w:qFormat="1"/>
+    <w:lsdException w:name="Intense Quote" w:semiHidden="0" w:uiPriority="30" w:unhideWhenUsed="0" w:qFormat="1"/>
+    <w:lsdException w:name="Medium List 2 Accent 1" w:semiHidden="0" w:uiPriority="66" w:unhideWhenUsed="0"/>
+    <w:lsdException w:name="Medium Grid 1 Accent 1" w:semiHidden="0" w:uiPriority="67" w:unhideWhenUsed="0"/>
+    <w:lsdException w:name="Medium Grid 2 Accent 1" w:semiHidden="0" w:uiPriority="68" w:unhideWhenUsed="0"/>
+    <w:lsdException w:name="Medium Grid 3 Accent 1" w:semiHidden="0" w:uiPriority="69" w:unhideWhenUsed="0"/>
+    <w:lsdException w:name="Dark List Accent 1" w:semiHidden="0" w:uiPriority="70" w:unhideWhenUsed="0"/>
+    <w:lsdException w:name="Colorful Shading Accent 1" w:semiHidden="0" w:uiPriority="71" w:unhideWhenUsed="0"/>
+    <w:lsdException w:name="Colorful List Accent 1" w:semiHidden="0" w:uiPriority="72" w:unhideWhenUsed="0"/>
+    <w:lsdException w:name="Colorful Grid Accent 1" w:semiHidden="0" w:uiPriority="73" w:unhideWhenUsed="0"/>
+    <w:lsdException w:name="Light Shading Accent 2" w:semiHidden="0" w:uiPriority="60" w:unhideWhenUsed="0"/>
+    <w:lsdException w:name="Light List Accent 2" w:semiHidden="0" w:uiPriority="61" w:unhideWhenUsed="0"/>
+    <w:lsdException w:name="Light Grid Accent 2" w:semiHidden="0" w:uiPriority="62" w:unhideWhenUsed="0"/>
+    <w:lsdException w:name="Medium Shading 1 Accent 2" w:semiHidden="0" w:uiPriority="63" w:unhideWhenUsed="0"/>
+    <w:lsdException w:name="Medium Shading 2 Accent 2" w:semiHidden="0" w:uiPriority="64" w:unhideWhenUsed="0"/>
+    <w:lsdException w:name="Medium List 1 Accent 2" w:semiHidden="0" w:uiPriority="65" w:unhideWhenUsed="0"/>
+    <w:lsdException w:name="Medium List 2 Accent 2" w:semiHidden="0" w:uiPriority="66" w:unhideWhenUsed="0"/>
+    <w:lsdException w:name="Medium Grid 1 Accent 2" w:semiHidden="0" w:uiPriority="67" w:unhideWhenUsed="0"/>
+    <w:lsdException w:name="Medium Grid 2 Accent 2" w:semiHidden="0" w:uiPriority="68" w:unhideWhenUsed="0"/>
+    <w:lsdException w:name="Medium Grid 3 Accent 2" w:semiHidden="0" w:uiPriority="69" w:unhideWhenUsed="0"/>
+    <w:lsdException w:name="Dark List Accent 2" w:semiHidden="0" w:uiPriority="70" w:unhideWhenUsed="0"/>
+    <w:lsdException w:name="Colorful Shading Accent 2" w:semiHidden="0" w:uiPriority="71" w:unhideWhenUsed="0"/>
+    <w:lsdException w:name="Colorful List Accent 2" w:semiHidden="0" w:uiPriority="72" w:unhideWhenUsed="0"/>
+    <w:lsdException w:name="Colorful Grid Accent 2" w:semiHidden="0" w:uiPriority="73" w:unhideWhenUsed="0"/>
+    <w:lsdException w:name="Light Shading Accent 3" w:semiHidden="0" w:uiPriority="60" w:unhideWhenUsed="0"/>
+    <w:lsdException w:name="Light List Accent 3" w:semiHidden="0" w:uiPriority="61" w:unhideWhenUsed="0"/>
+    <w:lsdException w:name="Light Grid Accent 3" w:semiHidden="0" w:uiPriority="62" w:unhideWhenUsed="0"/>
+    <w:lsdException w:name="Medium Shading 1 Accent 3" w:semiHidden="0" w:uiPriority="63" w:unhideWhenUsed="0"/>
+    <w:lsdException w:name="Medium Shading 2 Accent 3" w:semiHidden="0" w:uiPriority="64" w:unhideWhenUsed="0"/>
+    <w:lsdException w:name="Medium List 1 Accent 3" w:semiHidden="0" w:uiPriority="65" w:unhideWhenUsed="0"/>
+    <w:lsdException w:name="Medium List 2 Accent 3" w:semiHidden="0" w:uiPriority="66" w:unhideWhenUsed="0"/>
+    <w:lsdException w:name="Medium Grid 1 Accent 3" w:semiHidden="0" w:uiPriority="67" w:unhideWhenUsed="0"/>
+    <w:lsdException w:name="Medium Grid 2 Accent 3" w:semiHidden="0" w:uiPriority="68" w:unhideWhenUsed="0"/>
+    <w:lsdException w:name="Medium Grid 3 Accent 3" w:semiHidden="0" w:uiPriority="69" w:unhideWhenUsed="0"/>
+    <w:lsdException w:name="Dark List Accent 3" w:semiHidden="0" w:uiPriority="70" w:unhideWhenUsed="0"/>
+    <w:lsdException w:name="Colorful Shading Accent 3" w:semiHidden="0" w:uiPriority="71" w:unhideWhenUsed="0"/>
+    <w:lsdException w:name="Colorful List Accent 3" w:semiHidden="0" w:uiPriority="72" w:unhideWhenUsed="0"/>
+    <w:lsdException w:name="Colorful Grid Accent 3" w:semiHidden="0" w:uiPriority="73" w:unhideWhenUsed="0"/>
+    <w:lsdException w:name="Light Shading Accent 4" w:semiHidden="0" w:uiPriority="60" w:unhideWhenUsed="0"/>
+    <w:lsdException w:name="Light List Accent 4" w:semiHidden="0" w:uiPriority="61" w:unhideWhenUsed="0"/>
+    <w:lsdException w:name="Light Grid Accent 4" w:semiHidden="0" w:uiPriority="62" w:unhideWhenUsed="0"/>
+    <w:lsdException w:name="Medium Shading 1 Accent 4" w:semiHidden="0" w:uiPriority="63" w:unhideWhenUsed="0"/>
+    <w:lsdException w:name="Medium Shading 2 Accent 4" w:semiHidden="0" w:uiPriority="64" w:unhideWhenUsed="0"/>
+    <w:lsdException w:name="Medium List 1 Accent 4" w:semiHidden="0" w:uiPriority="65" w:unhideWhenUsed="0"/>
+    <w:lsdException w:name="Medium List 2 Accent 4" w:semiHidden="0" w:uiPriority="66" w:unhideWhenUsed="0"/>
+    <w:lsdException w:name="Medium Grid 1 Accent 4" w:semiHidden="0" w:uiPriority="67" w:unhideWhenUsed="0"/>
+    <w:lsdException w:name="Medium Grid 2 Accent 4" w:semiHidden="0" w:uiPriority="68" w:unhideWhenUsed="0"/>
+    <w:lsdException w:name="Medium Grid 3 Accent 4" w:semiHidden="0" w:uiPriority="69" w:unhideWhenUsed="0"/>
+    <w:lsdException w:name="Dark List Accent 4" w:semiHidden="0" w:uiPriority="70" w:unhideWhenUsed="0"/>
+    <w:lsdException w:name="Colorful Shading Accent 4" w:semiHidden="0" w:uiPriority="71" w:unhideWhenUsed="0"/>
+    <w:lsdException w:name="Colorful List Accent 4" w:semiHidden="0" w:uiPriority="72" w:unhideWhenUsed="0"/>
+    <w:lsdException w:name="Colorful Grid Accent 4" w:semiHidden="0" w:uiPriority="73" w:unhideWhenUsed="0"/>
+    <w:lsdException w:name="Light Shading Accent 5" w:semiHidden="0" w:uiPriority="60" w:unhideWhenUsed="0"/>
+    <w:lsdException w:name="Light List Accent 5" w:semiHidden="0" w:uiPriority="61" w:unhideWhenUsed="0"/>
+    <w:lsdException w:name="Light Grid Accent 5" w:semiHidden="0" w:uiPriority="62" w:unhideWhenUsed="0"/>
+    <w:lsdException w:name="Medium Shading 1 Accent 5" w:semiHidden="0" w:uiPriority="63" w:unhideWhenUsed="0"/>
+    <w:lsdException w:name="Medium Shading 2 Accent 5" w:semiHidden="0" w:uiPriority="64" w:unhideWhenUsed="0"/>
+    <w:lsdException w:name="Medium List 1 Accent 5" w:semiHidden="0" w:uiPriority="65" w:unhideWhenUsed="0"/>
+    <w:lsdException w:name="Medium List 2 Accent 5" w:semiHidden="0" w:uiPriority="66" w:unhideWhenUsed="0"/>
+    <w:lsdException w:name="Medium Grid 1 Accent 5" w:semiHidden="0" w:uiPriority="67" w:unhideWhenUsed="0"/>
+    <w:lsdException w:name="Medium Grid 2 Accent 5" w:semiHidden="0" w:uiPriority="68" w:unhideWhenUsed="0"/>
+    <w:lsdException w:name="Medium Grid 3 Accent 5" w:semiHidden="0" w:uiPriority="69" w:unhideWhenUsed="0"/>
+    <w:lsdException w:name="Dark List Accent 5" w:semiHidden="0" w:uiPriority="70" w:unhideWhenUsed="0"/>
+    <w:lsdException w:name="Colorful Shading Accent 5" w:semiHidden="0" w:uiPriority="71" w:unhideWhenUsed="0"/>
+    <w:lsdException w:name="Colorful List Accent 5" w:semiHidden="0" w:uiPriority="72" w:unhideWhenUsed="0"/>
+    <w:lsdException w:name="Colorful Grid Accent 5" w:semiHidden="0" w:uiPriority="73" w:unhideWhenUsed="0"/>
+    <w:lsdException w:name="Light Shading Accent 6" w:semiHidden="0" w:uiPriority="60" w:unhideWhenUsed="0"/>
+    <w:lsdException w:name="Light List Accent 6" w:semiHidden="0" w:uiPriority="61" w:unhideWhenUsed="0"/>
+    <w:lsdException w:name="Light Grid Accent 6" w:semiHidden="0" w:uiPriority="62" w:unhideWhenUsed="0"/>
+    <w:lsdException w:name="Medium Shading 1 Accent 6" w:semiHidden="0" w:uiPriority="63" w:unhideWhenUsed="0"/>
+    <w:lsdException w:name="Medium Shading 2 Accent 6" w:semiHidden="0" w:uiPriority="64" w:unhideWhenUsed="0"/>
+    <w:lsdException w:name="Medium List 1 Accent 6" w:semiHidden="0" w:uiPriority="65" w:unhideWhenUsed="0"/>
+    <w:lsdException w:name="Medium List 2 Accent 6" w:semiHidden="0" w:uiPriority="66" w:unhideWhenUsed="0"/>
+    <w:lsdException w:name="Medium Grid 1 Accent 6" w:semiHidden="0" w:uiPriority="67" w:unhideWhenUsed="0"/>
+    <w:lsdException w:name="Medium Grid 2 Accent 6" w:semiHidden="0" w:uiPriority="68" w:unhideWhenUsed="0"/>
+    <w:lsdException w:name="Medium Grid 3 Accent 6" w:semiHidden="0" w:uiPriority="69" w:unhideWhenUsed="0"/>
+    <w:lsdException w:name="Dark List Accent 6" w:semiHidden="0" w:uiPriority="70" w:unhideWhenUsed="0"/>
+    <w:lsdException w:name="Colorful Shading Accent 6" w:semiHidden="0" w:uiPriority="71" w:unhideWhenUsed="0"/>
+    <w:lsdException w:name="Colorful List Accent 6" w:semiHidden="0" w:uiPriority="72" w:unhideWhenUsed="0"/>
+    <w:lsdException w:name="Colorful Grid Accent 6" w:semiHidden="0" w:uiPriority="73" w:unhideWhenUsed="0"/>
+    <w:lsdException w:name="Subtle Emphasis" w:semiHidden="0" w:uiPriority="19" w:unhideWhenUsed="0" w:qFormat="1"/>
+    <w:lsdException w:name="Intense Emphasis" w:semiHidden="0" w:uiPriority="21" w:unhideWhenUsed="0" w:qFormat="1"/>
+    <w:lsdException w:name="Subtle Reference" w:semiHidden="0" w:uiPriority="31" w:unhideWhenUsed="0" w:qFormat="1"/>
+    <w:lsdException w:name="Intense Reference" w:semiHidden="0" w:uiPriority="32" w:unhideWhenUsed="0" w:qFormat="1"/>
+    <w:lsdException w:name="Book Title" w:semiHidden="0" w:uiPriority="33" w:unhideWhenUsed="0" w:qFormat="1"/>
+    <w:lsdException w:name="Bibliography" w:uiPriority="37"/>
+    <w:lsdException w:name="TOC Heading" w:uiPriority="39" w:qFormat="1"/>
   </w:latentStyles>
   <w:style w:type="paragraph" w:default="1" w:styleId="Normal">
     <w:name w:val="Normal"/>
@@ -7720,7 +7789,6 @@
       <w:spacing w:after="0" w:line="240" w:lineRule="auto"/>
     </w:pPr>
     <w:tblPr>
-      <w:tblInd w:w="0" w:type="dxa"/>
       <w:tblBorders>
         <w:top w:val="single" w:sz="4" w:space="0" w:color="auto"/>
         <w:left w:val="single" w:sz="4" w:space="0" w:color="auto"/>
@@ -7729,15 +7797,9 @@
         <w:insideH w:val="single" w:sz="4" w:space="0" w:color="auto"/>
         <w:insideV w:val="single" w:sz="4" w:space="0" w:color="auto"/>
       </w:tblBorders>
-      <w:tblCellMar>
-        <w:top w:w="0" w:type="dxa"/>
-        <w:left w:w="108" w:type="dxa"/>
-        <w:bottom w:w="0" w:type="dxa"/>
-        <w:right w:w="108" w:type="dxa"/>
-      </w:tblCellMar>
     </w:tblPr>
   </w:style>
-  <w:style w:type="table" w:styleId="PlainTable3">
+  <w:style w:type="table" w:customStyle="1" w:styleId="PlainTable3">
     <w:name w:val="Plain Table 3"/>
     <w:basedOn w:val="TableNormal"/>
     <w:uiPriority w:val="43"/>
@@ -7748,13 +7810,6 @@
     <w:tblPr>
       <w:tblStyleRowBandSize w:val="1"/>
       <w:tblStyleColBandSize w:val="1"/>
-      <w:tblInd w:w="0" w:type="dxa"/>
-      <w:tblCellMar>
-        <w:top w:w="0" w:type="dxa"/>
-        <w:left w:w="108" w:type="dxa"/>
-        <w:bottom w:w="0" w:type="dxa"/>
-        <w:right w:w="108" w:type="dxa"/>
-      </w:tblCellMar>
     </w:tblPr>
     <w:tblStylePr w:type="firstRow">
       <w:rPr>
@@ -7837,7 +7892,7 @@
       </w:tcPr>
     </w:tblStylePr>
   </w:style>
-  <w:style w:type="table" w:styleId="PlainTable2">
+  <w:style w:type="table" w:customStyle="1" w:styleId="PlainTable2">
     <w:name w:val="Plain Table 2"/>
     <w:basedOn w:val="TableNormal"/>
     <w:uiPriority w:val="42"/>
@@ -7848,17 +7903,10 @@
     <w:tblPr>
       <w:tblStyleRowBandSize w:val="1"/>
       <w:tblStyleColBandSize w:val="1"/>
-      <w:tblInd w:w="0" w:type="dxa"/>
       <w:tblBorders>
         <w:top w:val="single" w:sz="4" w:space="0" w:color="7F7F7F" w:themeColor="text1" w:themeTint="80"/>
         <w:bottom w:val="single" w:sz="4" w:space="0" w:color="7F7F7F" w:themeColor="text1" w:themeTint="80"/>
       </w:tblBorders>
-      <w:tblCellMar>
-        <w:top w:w="0" w:type="dxa"/>
-        <w:left w:w="108" w:type="dxa"/>
-        <w:bottom w:w="0" w:type="dxa"/>
-        <w:right w:w="108" w:type="dxa"/>
-      </w:tblCellMar>
     </w:tblPr>
     <w:tblStylePr w:type="firstRow">
       <w:rPr>
@@ -7924,7 +7972,7 @@
       </w:tcPr>
     </w:tblStylePr>
   </w:style>
-  <w:style w:type="table" w:styleId="PlainTable1">
+  <w:style w:type="table" w:customStyle="1" w:styleId="PlainTable1">
     <w:name w:val="Plain Table 1"/>
     <w:basedOn w:val="TableNormal"/>
     <w:uiPriority w:val="41"/>
@@ -7935,7 +7983,6 @@
     <w:tblPr>
       <w:tblStyleRowBandSize w:val="1"/>
       <w:tblStyleColBandSize w:val="1"/>
-      <w:tblInd w:w="0" w:type="dxa"/>
       <w:tblBorders>
         <w:top w:val="single" w:sz="4" w:space="0" w:color="BFBFBF" w:themeColor="background1" w:themeShade="BF"/>
         <w:left w:val="single" w:sz="4" w:space="0" w:color="BFBFBF" w:themeColor="background1" w:themeShade="BF"/>
@@ -7944,12 +7991,6 @@
         <w:insideH w:val="single" w:sz="4" w:space="0" w:color="BFBFBF" w:themeColor="background1" w:themeShade="BF"/>
         <w:insideV w:val="single" w:sz="4" w:space="0" w:color="BFBFBF" w:themeColor="background1" w:themeShade="BF"/>
       </w:tblBorders>
-      <w:tblCellMar>
-        <w:top w:w="0" w:type="dxa"/>
-        <w:left w:w="108" w:type="dxa"/>
-        <w:bottom w:w="0" w:type="dxa"/>
-        <w:right w:w="108" w:type="dxa"/>
-      </w:tblCellMar>
     </w:tblPr>
     <w:tblStylePr w:type="firstRow">
       <w:rPr>
@@ -8166,6 +8207,822 @@
       <w:i/>
       <w:iCs/>
       <w:color w:val="5B9BD5" w:themeColor="accent1"/>
+    </w:rPr>
+  </w:style>
+  <w:style w:type="paragraph" w:styleId="BalloonText">
+    <w:name w:val="Balloon Text"/>
+    <w:basedOn w:val="Normal"/>
+    <w:link w:val="BalloonTextChar"/>
+    <w:uiPriority w:val="99"/>
+    <w:semiHidden/>
+    <w:unhideWhenUsed/>
+    <w:rsid w:val="00134940"/>
+    <w:pPr>
+      <w:spacing w:after="0" w:line="240" w:lineRule="auto"/>
+    </w:pPr>
+    <w:rPr>
+      <w:rFonts w:ascii="Tahoma" w:hAnsi="Tahoma" w:cs="Tahoma"/>
+      <w:sz w:val="16"/>
+      <w:szCs w:val="16"/>
+    </w:rPr>
+  </w:style>
+  <w:style w:type="character" w:customStyle="1" w:styleId="BalloonTextChar">
+    <w:name w:val="Balloon Text Char"/>
+    <w:basedOn w:val="DefaultParagraphFont"/>
+    <w:link w:val="BalloonText"/>
+    <w:uiPriority w:val="99"/>
+    <w:semiHidden/>
+    <w:rsid w:val="00134940"/>
+    <w:rPr>
+      <w:rFonts w:ascii="Tahoma" w:hAnsi="Tahoma" w:cs="Tahoma"/>
+      <w:sz w:val="16"/>
+      <w:szCs w:val="16"/>
+    </w:rPr>
+  </w:style>
+</w:styles>
+</file>
+
+<file path=word/stylesWithEffects.xml><?xml version="1.0" encoding="utf-8"?>
+<w:styles xmlns:wpc="http://schemas.microsoft.com/office/word/2010/wordprocessingCanvas" xmlns:mc="http://schemas.openxmlformats.org/markup-compatibility/2006" xmlns:o="urn:schemas-microsoft-com:office:office" xmlns:r="http://schemas.openxmlformats.org/officeDocument/2006/relationships" xmlns:m="http://schemas.openxmlformats.org/officeDocument/2006/math" xmlns:v="urn:schemas-microsoft-com:vml" xmlns:wp14="http://schemas.microsoft.com/office/word/2010/wordprocessingDrawing" xmlns:wp="http://schemas.openxmlformats.org/drawingml/2006/wordprocessingDrawing" xmlns:w10="urn:schemas-microsoft-com:office:word" xmlns:w="http://schemas.openxmlformats.org/wordprocessingml/2006/main" xmlns:w14="http://schemas.microsoft.com/office/word/2010/wordml" xmlns:wpg="http://schemas.microsoft.com/office/word/2010/wordprocessingGroup" xmlns:wpi="http://schemas.microsoft.com/office/word/2010/wordprocessingInk" xmlns:wne="http://schemas.microsoft.com/office/word/2006/wordml" xmlns:wps="http://schemas.microsoft.com/office/word/2010/wordprocessingShape" mc:Ignorable="w14 wp14">
+  <w:docDefaults>
+    <w:rPrDefault>
+      <w:rPr>
+        <w:rFonts w:asciiTheme="minorHAnsi" w:eastAsiaTheme="minorHAnsi" w:hAnsiTheme="minorHAnsi" w:cstheme="minorBidi"/>
+        <w:sz w:val="22"/>
+        <w:szCs w:val="22"/>
+        <w:lang w:val="nl-NL" w:eastAsia="en-US" w:bidi="ar-SA"/>
+      </w:rPr>
+    </w:rPrDefault>
+    <w:pPrDefault>
+      <w:pPr>
+        <w:spacing w:after="160" w:line="259" w:lineRule="auto"/>
+      </w:pPr>
+    </w:pPrDefault>
+  </w:docDefaults>
+  <w:latentStyles w:defLockedState="0" w:defUIPriority="99" w:defSemiHidden="1" w:defUnhideWhenUsed="1" w:defQFormat="0" w:count="267">
+    <w:lsdException w:name="Normal" w:semiHidden="0" w:uiPriority="0" w:unhideWhenUsed="0" w:qFormat="1"/>
+    <w:lsdException w:name="heading 1" w:semiHidden="0" w:uiPriority="9" w:unhideWhenUsed="0" w:qFormat="1"/>
+    <w:lsdException w:name="heading 2" w:uiPriority="9" w:qFormat="1"/>
+    <w:lsdException w:name="heading 3" w:uiPriority="9" w:qFormat="1"/>
+    <w:lsdException w:name="heading 4" w:uiPriority="9" w:qFormat="1"/>
+    <w:lsdException w:name="heading 5" w:uiPriority="9" w:qFormat="1"/>
+    <w:lsdException w:name="heading 6" w:uiPriority="9" w:qFormat="1"/>
+    <w:lsdException w:name="heading 7" w:uiPriority="9" w:qFormat="1"/>
+    <w:lsdException w:name="heading 8" w:uiPriority="9" w:qFormat="1"/>
+    <w:lsdException w:name="heading 9" w:uiPriority="9" w:qFormat="1"/>
+    <w:lsdException w:name="toc 1" w:uiPriority="39"/>
+    <w:lsdException w:name="toc 2" w:uiPriority="39"/>
+    <w:lsdException w:name="toc 3" w:uiPriority="39"/>
+    <w:lsdException w:name="toc 4" w:uiPriority="39"/>
+    <w:lsdException w:name="toc 5" w:uiPriority="39"/>
+    <w:lsdException w:name="toc 6" w:uiPriority="39"/>
+    <w:lsdException w:name="toc 7" w:uiPriority="39"/>
+    <w:lsdException w:name="toc 8" w:uiPriority="39"/>
+    <w:lsdException w:name="toc 9" w:uiPriority="39"/>
+    <w:lsdException w:name="caption" w:uiPriority="35" w:qFormat="1"/>
+    <w:lsdException w:name="Title" w:semiHidden="0" w:uiPriority="10" w:unhideWhenUsed="0" w:qFormat="1"/>
+    <w:lsdException w:name="Default Paragraph Font" w:uiPriority="1"/>
+    <w:lsdException w:name="Subtitle" w:semiHidden="0" w:uiPriority="11" w:unhideWhenUsed="0" w:qFormat="1"/>
+    <w:lsdException w:name="Strong" w:semiHidden="0" w:uiPriority="22" w:unhideWhenUsed="0" w:qFormat="1"/>
+    <w:lsdException w:name="Emphasis" w:semiHidden="0" w:uiPriority="20" w:unhideWhenUsed="0" w:qFormat="1"/>
+    <w:lsdException w:name="Table Grid" w:semiHidden="0" w:uiPriority="39" w:unhideWhenUsed="0"/>
+    <w:lsdException w:name="Placeholder Text" w:unhideWhenUsed="0"/>
+    <w:lsdException w:name="No Spacing" w:semiHidden="0" w:uiPriority="1" w:unhideWhenUsed="0" w:qFormat="1"/>
+    <w:lsdException w:name="Light Shading" w:semiHidden="0" w:uiPriority="60" w:unhideWhenUsed="0"/>
+    <w:lsdException w:name="Light List" w:semiHidden="0" w:uiPriority="61" w:unhideWhenUsed="0"/>
+    <w:lsdException w:name="Light Grid" w:semiHidden="0" w:uiPriority="62" w:unhideWhenUsed="0"/>
+    <w:lsdException w:name="Medium Shading 1" w:semiHidden="0" w:uiPriority="63" w:unhideWhenUsed="0"/>
+    <w:lsdException w:name="Medium Shading 2" w:semiHidden="0" w:uiPriority="64" w:unhideWhenUsed="0"/>
+    <w:lsdException w:name="Medium List 1" w:semiHidden="0" w:uiPriority="65" w:unhideWhenUsed="0"/>
+    <w:lsdException w:name="Medium List 2" w:semiHidden="0" w:uiPriority="66" w:unhideWhenUsed="0"/>
+    <w:lsdException w:name="Medium Grid 1" w:semiHidden="0" w:uiPriority="67" w:unhideWhenUsed="0"/>
+    <w:lsdException w:name="Medium Grid 2" w:semiHidden="0" w:uiPriority="68" w:unhideWhenUsed="0"/>
+    <w:lsdException w:name="Medium Grid 3" w:semiHidden="0" w:uiPriority="69" w:unhideWhenUsed="0"/>
+    <w:lsdException w:name="Dark List" w:semiHidden="0" w:uiPriority="70" w:unhideWhenUsed="0"/>
+    <w:lsdException w:name="Colorful Shading" w:semiHidden="0" w:uiPriority="71" w:unhideWhenUsed="0"/>
+    <w:lsdException w:name="Colorful List" w:semiHidden="0" w:uiPriority="72" w:unhideWhenUsed="0"/>
+    <w:lsdException w:name="Colorful Grid" w:semiHidden="0" w:uiPriority="73" w:unhideWhenUsed="0"/>
+    <w:lsdException w:name="Light Shading Accent 1" w:semiHidden="0" w:uiPriority="60" w:unhideWhenUsed="0"/>
+    <w:lsdException w:name="Light List Accent 1" w:semiHidden="0" w:uiPriority="61" w:unhideWhenUsed="0"/>
+    <w:lsdException w:name="Light Grid Accent 1" w:semiHidden="0" w:uiPriority="62" w:unhideWhenUsed="0"/>
+    <w:lsdException w:name="Medium Shading 1 Accent 1" w:semiHidden="0" w:uiPriority="63" w:unhideWhenUsed="0"/>
+    <w:lsdException w:name="Medium Shading 2 Accent 1" w:semiHidden="0" w:uiPriority="64" w:unhideWhenUsed="0"/>
+    <w:lsdException w:name="Medium List 1 Accent 1" w:semiHidden="0" w:uiPriority="65" w:unhideWhenUsed="0"/>
+    <w:lsdException w:name="Revision" w:unhideWhenUsed="0"/>
+    <w:lsdException w:name="List Paragraph" w:semiHidden="0" w:uiPriority="34" w:unhideWhenUsed="0" w:qFormat="1"/>
+    <w:lsdException w:name="Quote" w:semiHidden="0" w:uiPriority="29" w:unhideWhenUsed="0" w:qFormat="1"/>
+    <w:lsdException w:name="Intense Quote" w:semiHidden="0" w:uiPriority="30" w:unhideWhenUsed="0" w:qFormat="1"/>
+    <w:lsdException w:name="Medium List 2 Accent 1" w:semiHidden="0" w:uiPriority="66" w:unhideWhenUsed="0"/>
+    <w:lsdException w:name="Medium Grid 1 Accent 1" w:semiHidden="0" w:uiPriority="67" w:unhideWhenUsed="0"/>
+    <w:lsdException w:name="Medium Grid 2 Accent 1" w:semiHidden="0" w:uiPriority="68" w:unhideWhenUsed="0"/>
+    <w:lsdException w:name="Medium Grid 3 Accent 1" w:semiHidden="0" w:uiPriority="69" w:unhideWhenUsed="0"/>
+    <w:lsdException w:name="Dark List Accent 1" w:semiHidden="0" w:uiPriority="70" w:unhideWhenUsed="0"/>
+    <w:lsdException w:name="Colorful Shading Accent 1" w:semiHidden="0" w:uiPriority="71" w:unhideWhenUsed="0"/>
+    <w:lsdException w:name="Colorful List Accent 1" w:semiHidden="0" w:uiPriority="72" w:unhideWhenUsed="0"/>
+    <w:lsdException w:name="Colorful Grid Accent 1" w:semiHidden="0" w:uiPriority="73" w:unhideWhenUsed="0"/>
+    <w:lsdException w:name="Light Shading Accent 2" w:semiHidden="0" w:uiPriority="60" w:unhideWhenUsed="0"/>
+    <w:lsdException w:name="Light List Accent 2" w:semiHidden="0" w:uiPriority="61" w:unhideWhenUsed="0"/>
+    <w:lsdException w:name="Light Grid Accent 2" w:semiHidden="0" w:uiPriority="62" w:unhideWhenUsed="0"/>
+    <w:lsdException w:name="Medium Shading 1 Accent 2" w:semiHidden="0" w:uiPriority="63" w:unhideWhenUsed="0"/>
+    <w:lsdException w:name="Medium Shading 2 Accent 2" w:semiHidden="0" w:uiPriority="64" w:unhideWhenUsed="0"/>
+    <w:lsdException w:name="Medium List 1 Accent 2" w:semiHidden="0" w:uiPriority="65" w:unhideWhenUsed="0"/>
+    <w:lsdException w:name="Medium List 2 Accent 2" w:semiHidden="0" w:uiPriority="66" w:unhideWhenUsed="0"/>
+    <w:lsdException w:name="Medium Grid 1 Accent 2" w:semiHidden="0" w:uiPriority="67" w:unhideWhenUsed="0"/>
+    <w:lsdException w:name="Medium Grid 2 Accent 2" w:semiHidden="0" w:uiPriority="68" w:unhideWhenUsed="0"/>
+    <w:lsdException w:name="Medium Grid 3 Accent 2" w:semiHidden="0" w:uiPriority="69" w:unhideWhenUsed="0"/>
+    <w:lsdException w:name="Dark List Accent 2" w:semiHidden="0" w:uiPriority="70" w:unhideWhenUsed="0"/>
+    <w:lsdException w:name="Colorful Shading Accent 2" w:semiHidden="0" w:uiPriority="71" w:unhideWhenUsed="0"/>
+    <w:lsdException w:name="Colorful List Accent 2" w:semiHidden="0" w:uiPriority="72" w:unhideWhenUsed="0"/>
+    <w:lsdException w:name="Colorful Grid Accent 2" w:semiHidden="0" w:uiPriority="73" w:unhideWhenUsed="0"/>
+    <w:lsdException w:name="Light Shading Accent 3" w:semiHidden="0" w:uiPriority="60" w:unhideWhenUsed="0"/>
+    <w:lsdException w:name="Light List Accent 3" w:semiHidden="0" w:uiPriority="61" w:unhideWhenUsed="0"/>
+    <w:lsdException w:name="Light Grid Accent 3" w:semiHidden="0" w:uiPriority="62" w:unhideWhenUsed="0"/>
+    <w:lsdException w:name="Medium Shading 1 Accent 3" w:semiHidden="0" w:uiPriority="63" w:unhideWhenUsed="0"/>
+    <w:lsdException w:name="Medium Shading 2 Accent 3" w:semiHidden="0" w:uiPriority="64" w:unhideWhenUsed="0"/>
+    <w:lsdException w:name="Medium List 1 Accent 3" w:semiHidden="0" w:uiPriority="65" w:unhideWhenUsed="0"/>
+    <w:lsdException w:name="Medium List 2 Accent 3" w:semiHidden="0" w:uiPriority="66" w:unhideWhenUsed="0"/>
+    <w:lsdException w:name="Medium Grid 1 Accent 3" w:semiHidden="0" w:uiPriority="67" w:unhideWhenUsed="0"/>
+    <w:lsdException w:name="Medium Grid 2 Accent 3" w:semiHidden="0" w:uiPriority="68" w:unhideWhenUsed="0"/>
+    <w:lsdException w:name="Medium Grid 3 Accent 3" w:semiHidden="0" w:uiPriority="69" w:unhideWhenUsed="0"/>
+    <w:lsdException w:name="Dark List Accent 3" w:semiHidden="0" w:uiPriority="70" w:unhideWhenUsed="0"/>
+    <w:lsdException w:name="Colorful Shading Accent 3" w:semiHidden="0" w:uiPriority="71" w:unhideWhenUsed="0"/>
+    <w:lsdException w:name="Colorful List Accent 3" w:semiHidden="0" w:uiPriority="72" w:unhideWhenUsed="0"/>
+    <w:lsdException w:name="Colorful Grid Accent 3" w:semiHidden="0" w:uiPriority="73" w:unhideWhenUsed="0"/>
+    <w:lsdException w:name="Light Shading Accent 4" w:semiHidden="0" w:uiPriority="60" w:unhideWhenUsed="0"/>
+    <w:lsdException w:name="Light List Accent 4" w:semiHidden="0" w:uiPriority="61" w:unhideWhenUsed="0"/>
+    <w:lsdException w:name="Light Grid Accent 4" w:semiHidden="0" w:uiPriority="62" w:unhideWhenUsed="0"/>
+    <w:lsdException w:name="Medium Shading 1 Accent 4" w:semiHidden="0" w:uiPriority="63" w:unhideWhenUsed="0"/>
+    <w:lsdException w:name="Medium Shading 2 Accent 4" w:semiHidden="0" w:uiPriority="64" w:unhideWhenUsed="0"/>
+    <w:lsdException w:name="Medium List 1 Accent 4" w:semiHidden="0" w:uiPriority="65" w:unhideWhenUsed="0"/>
+    <w:lsdException w:name="Medium List 2 Accent 4" w:semiHidden="0" w:uiPriority="66" w:unhideWhenUsed="0"/>
+    <w:lsdException w:name="Medium Grid 1 Accent 4" w:semiHidden="0" w:uiPriority="67" w:unhideWhenUsed="0"/>
+    <w:lsdException w:name="Medium Grid 2 Accent 4" w:semiHidden="0" w:uiPriority="68" w:unhideWhenUsed="0"/>
+    <w:lsdException w:name="Medium Grid 3 Accent 4" w:semiHidden="0" w:uiPriority="69" w:unhideWhenUsed="0"/>
+    <w:lsdException w:name="Dark List Accent 4" w:semiHidden="0" w:uiPriority="70" w:unhideWhenUsed="0"/>
+    <w:lsdException w:name="Colorful Shading Accent 4" w:semiHidden="0" w:uiPriority="71" w:unhideWhenUsed="0"/>
+    <w:lsdException w:name="Colorful List Accent 4" w:semiHidden="0" w:uiPriority="72" w:unhideWhenUsed="0"/>
+    <w:lsdException w:name="Colorful Grid Accent 4" w:semiHidden="0" w:uiPriority="73" w:unhideWhenUsed="0"/>
+    <w:lsdException w:name="Light Shading Accent 5" w:semiHidden="0" w:uiPriority="60" w:unhideWhenUsed="0"/>
+    <w:lsdException w:name="Light List Accent 5" w:semiHidden="0" w:uiPriority="61" w:unhideWhenUsed="0"/>
+    <w:lsdException w:name="Light Grid Accent 5" w:semiHidden="0" w:uiPriority="62" w:unhideWhenUsed="0"/>
+    <w:lsdException w:name="Medium Shading 1 Accent 5" w:semiHidden="0" w:uiPriority="63" w:unhideWhenUsed="0"/>
+    <w:lsdException w:name="Medium Shading 2 Accent 5" w:semiHidden="0" w:uiPriority="64" w:unhideWhenUsed="0"/>
+    <w:lsdException w:name="Medium List 1 Accent 5" w:semiHidden="0" w:uiPriority="65" w:unhideWhenUsed="0"/>
+    <w:lsdException w:name="Medium List 2 Accent 5" w:semiHidden="0" w:uiPriority="66" w:unhideWhenUsed="0"/>
+    <w:lsdException w:name="Medium Grid 1 Accent 5" w:semiHidden="0" w:uiPriority="67" w:unhideWhenUsed="0"/>
+    <w:lsdException w:name="Medium Grid 2 Accent 5" w:semiHidden="0" w:uiPriority="68" w:unhideWhenUsed="0"/>
+    <w:lsdException w:name="Medium Grid 3 Accent 5" w:semiHidden="0" w:uiPriority="69" w:unhideWhenUsed="0"/>
+    <w:lsdException w:name="Dark List Accent 5" w:semiHidden="0" w:uiPriority="70" w:unhideWhenUsed="0"/>
+    <w:lsdException w:name="Colorful Shading Accent 5" w:semiHidden="0" w:uiPriority="71" w:unhideWhenUsed="0"/>
+    <w:lsdException w:name="Colorful List Accent 5" w:semiHidden="0" w:uiPriority="72" w:unhideWhenUsed="0"/>
+    <w:lsdException w:name="Colorful Grid Accent 5" w:semiHidden="0" w:uiPriority="73" w:unhideWhenUsed="0"/>
+    <w:lsdException w:name="Light Shading Accent 6" w:semiHidden="0" w:uiPriority="60" w:unhideWhenUsed="0"/>
+    <w:lsdException w:name="Light List Accent 6" w:semiHidden="0" w:uiPriority="61" w:unhideWhenUsed="0"/>
+    <w:lsdException w:name="Light Grid Accent 6" w:semiHidden="0" w:uiPriority="62" w:unhideWhenUsed="0"/>
+    <w:lsdException w:name="Medium Shading 1 Accent 6" w:semiHidden="0" w:uiPriority="63" w:unhideWhenUsed="0"/>
+    <w:lsdException w:name="Medium Shading 2 Accent 6" w:semiHidden="0" w:uiPriority="64" w:unhideWhenUsed="0"/>
+    <w:lsdException w:name="Medium List 1 Accent 6" w:semiHidden="0" w:uiPriority="65" w:unhideWhenUsed="0"/>
+    <w:lsdException w:name="Medium List 2 Accent 6" w:semiHidden="0" w:uiPriority="66" w:unhideWhenUsed="0"/>
+    <w:lsdException w:name="Medium Grid 1 Accent 6" w:semiHidden="0" w:uiPriority="67" w:unhideWhenUsed="0"/>
+    <w:lsdException w:name="Medium Grid 2 Accent 6" w:semiHidden="0" w:uiPriority="68" w:unhideWhenUsed="0"/>
+    <w:lsdException w:name="Medium Grid 3 Accent 6" w:semiHidden="0" w:uiPriority="69" w:unhideWhenUsed="0"/>
+    <w:lsdException w:name="Dark List Accent 6" w:semiHidden="0" w:uiPriority="70" w:unhideWhenUsed="0"/>
+    <w:lsdException w:name="Colorful Shading Accent 6" w:semiHidden="0" w:uiPriority="71" w:unhideWhenUsed="0"/>
+    <w:lsdException w:name="Colorful List Accent 6" w:semiHidden="0" w:uiPriority="72" w:unhideWhenUsed="0"/>
+    <w:lsdException w:name="Colorful Grid Accent 6" w:semiHidden="0" w:uiPriority="73" w:unhideWhenUsed="0"/>
+    <w:lsdException w:name="Subtle Emphasis" w:semiHidden="0" w:uiPriority="19" w:unhideWhenUsed="0" w:qFormat="1"/>
+    <w:lsdException w:name="Intense Emphasis" w:semiHidden="0" w:uiPriority="21" w:unhideWhenUsed="0" w:qFormat="1"/>
+    <w:lsdException w:name="Subtle Reference" w:semiHidden="0" w:uiPriority="31" w:unhideWhenUsed="0" w:qFormat="1"/>
+    <w:lsdException w:name="Intense Reference" w:semiHidden="0" w:uiPriority="32" w:unhideWhenUsed="0" w:qFormat="1"/>
+    <w:lsdException w:name="Book Title" w:semiHidden="0" w:uiPriority="33" w:unhideWhenUsed="0" w:qFormat="1"/>
+    <w:lsdException w:name="Bibliography" w:uiPriority="37"/>
+    <w:lsdException w:name="TOC Heading" w:uiPriority="39" w:qFormat="1"/>
+  </w:latentStyles>
+  <w:style w:type="paragraph" w:default="1" w:styleId="Normal">
+    <w:name w:val="Normal"/>
+    <w:qFormat/>
+  </w:style>
+  <w:style w:type="paragraph" w:styleId="Heading1">
+    <w:name w:val="heading 1"/>
+    <w:basedOn w:val="Normal"/>
+    <w:link w:val="Heading1Char"/>
+    <w:uiPriority w:val="9"/>
+    <w:qFormat/>
+    <w:rsid w:val="00AC2F0A"/>
+    <w:pPr>
+      <w:spacing w:before="225" w:after="225" w:line="240" w:lineRule="auto"/>
+      <w:outlineLvl w:val="0"/>
+    </w:pPr>
+    <w:rPr>
+      <w:rFonts w:eastAsia="Times New Roman" w:cs="Times New Roman"/>
+      <w:b/>
+      <w:bCs/>
+      <w:kern w:val="36"/>
+      <w:sz w:val="48"/>
+      <w:szCs w:val="48"/>
+      <w:lang w:eastAsia="nl-NL"/>
+    </w:rPr>
+  </w:style>
+  <w:style w:type="paragraph" w:styleId="Heading2">
+    <w:name w:val="heading 2"/>
+    <w:basedOn w:val="Normal"/>
+    <w:link w:val="Heading2Char"/>
+    <w:uiPriority w:val="9"/>
+    <w:qFormat/>
+    <w:rsid w:val="00AC2F0A"/>
+    <w:pPr>
+      <w:spacing w:before="225" w:after="225" w:line="240" w:lineRule="auto"/>
+      <w:outlineLvl w:val="1"/>
+    </w:pPr>
+    <w:rPr>
+      <w:rFonts w:eastAsia="Times New Roman" w:cs="Times New Roman"/>
+      <w:b/>
+      <w:bCs/>
+      <w:sz w:val="32"/>
+      <w:szCs w:val="32"/>
+      <w:lang w:eastAsia="nl-NL"/>
+    </w:rPr>
+  </w:style>
+  <w:style w:type="paragraph" w:styleId="Heading3">
+    <w:name w:val="heading 3"/>
+    <w:basedOn w:val="Normal"/>
+    <w:link w:val="Heading3Char"/>
+    <w:uiPriority w:val="9"/>
+    <w:qFormat/>
+    <w:rsid w:val="00AC2F0A"/>
+    <w:pPr>
+      <w:spacing w:before="225" w:after="225" w:line="240" w:lineRule="auto"/>
+      <w:outlineLvl w:val="2"/>
+    </w:pPr>
+    <w:rPr>
+      <w:rFonts w:eastAsia="Times New Roman" w:cs="Times New Roman"/>
+      <w:b/>
+      <w:bCs/>
+      <w:sz w:val="24"/>
+      <w:szCs w:val="24"/>
+      <w:lang w:eastAsia="nl-NL"/>
+    </w:rPr>
+  </w:style>
+  <w:style w:type="character" w:default="1" w:styleId="DefaultParagraphFont">
+    <w:name w:val="Default Paragraph Font"/>
+    <w:uiPriority w:val="1"/>
+    <w:semiHidden/>
+    <w:unhideWhenUsed/>
+  </w:style>
+  <w:style w:type="table" w:default="1" w:styleId="TableNormal">
+    <w:name w:val="Normal Table"/>
+    <w:uiPriority w:val="99"/>
+    <w:semiHidden/>
+    <w:unhideWhenUsed/>
+    <w:tblPr>
+      <w:tblInd w:w="0" w:type="dxa"/>
+      <w:tblCellMar>
+        <w:top w:w="0" w:type="dxa"/>
+        <w:left w:w="108" w:type="dxa"/>
+        <w:bottom w:w="0" w:type="dxa"/>
+        <w:right w:w="108" w:type="dxa"/>
+      </w:tblCellMar>
+    </w:tblPr>
+  </w:style>
+  <w:style w:type="numbering" w:default="1" w:styleId="NoList">
+    <w:name w:val="No List"/>
+    <w:uiPriority w:val="99"/>
+    <w:semiHidden/>
+    <w:unhideWhenUsed/>
+  </w:style>
+  <w:style w:type="character" w:customStyle="1" w:styleId="Heading1Char">
+    <w:name w:val="Heading 1 Char"/>
+    <w:basedOn w:val="DefaultParagraphFont"/>
+    <w:link w:val="Heading1"/>
+    <w:uiPriority w:val="9"/>
+    <w:rsid w:val="00AC2F0A"/>
+    <w:rPr>
+      <w:rFonts w:eastAsia="Times New Roman" w:cs="Times New Roman"/>
+      <w:b/>
+      <w:bCs/>
+      <w:kern w:val="36"/>
+      <w:sz w:val="48"/>
+      <w:szCs w:val="48"/>
+      <w:lang w:eastAsia="nl-NL"/>
+    </w:rPr>
+  </w:style>
+  <w:style w:type="character" w:customStyle="1" w:styleId="Heading2Char">
+    <w:name w:val="Heading 2 Char"/>
+    <w:basedOn w:val="DefaultParagraphFont"/>
+    <w:link w:val="Heading2"/>
+    <w:uiPriority w:val="9"/>
+    <w:rsid w:val="00AC2F0A"/>
+    <w:rPr>
+      <w:rFonts w:eastAsia="Times New Roman" w:cs="Times New Roman"/>
+      <w:b/>
+      <w:bCs/>
+      <w:sz w:val="32"/>
+      <w:szCs w:val="32"/>
+      <w:lang w:eastAsia="nl-NL"/>
+    </w:rPr>
+  </w:style>
+  <w:style w:type="character" w:customStyle="1" w:styleId="Heading3Char">
+    <w:name w:val="Heading 3 Char"/>
+    <w:basedOn w:val="DefaultParagraphFont"/>
+    <w:link w:val="Heading3"/>
+    <w:uiPriority w:val="9"/>
+    <w:rsid w:val="00AC2F0A"/>
+    <w:rPr>
+      <w:rFonts w:eastAsia="Times New Roman" w:cs="Times New Roman"/>
+      <w:b/>
+      <w:bCs/>
+      <w:sz w:val="24"/>
+      <w:szCs w:val="24"/>
+      <w:lang w:eastAsia="nl-NL"/>
+    </w:rPr>
+  </w:style>
+  <w:style w:type="character" w:styleId="HTMLCode">
+    <w:name w:val="HTML Code"/>
+    <w:basedOn w:val="DefaultParagraphFont"/>
+    <w:uiPriority w:val="99"/>
+    <w:semiHidden/>
+    <w:unhideWhenUsed/>
+    <w:rsid w:val="00AC2F0A"/>
+    <w:rPr>
+      <w:rFonts w:ascii="Consolas" w:eastAsia="Times New Roman" w:hAnsi="Consolas" w:cs="Consolas" w:hint="default"/>
+      <w:sz w:val="18"/>
+      <w:szCs w:val="18"/>
+    </w:rPr>
+  </w:style>
+  <w:style w:type="paragraph" w:styleId="NormalWeb">
+    <w:name w:val="Normal (Web)"/>
+    <w:basedOn w:val="Normal"/>
+    <w:uiPriority w:val="99"/>
+    <w:semiHidden/>
+    <w:unhideWhenUsed/>
+    <w:rsid w:val="00AC2F0A"/>
+    <w:pPr>
+      <w:spacing w:before="100" w:beforeAutospacing="1" w:after="100" w:afterAutospacing="1" w:line="240" w:lineRule="auto"/>
+    </w:pPr>
+    <w:rPr>
+      <w:rFonts w:ascii="Times New Roman" w:eastAsia="Times New Roman" w:hAnsi="Times New Roman" w:cs="Times New Roman"/>
+      <w:sz w:val="24"/>
+      <w:szCs w:val="24"/>
+      <w:lang w:eastAsia="nl-NL"/>
+    </w:rPr>
+  </w:style>
+  <w:style w:type="table" w:styleId="TableGrid">
+    <w:name w:val="Table Grid"/>
+    <w:basedOn w:val="TableNormal"/>
+    <w:uiPriority w:val="39"/>
+    <w:rsid w:val="00AC2F0A"/>
+    <w:pPr>
+      <w:spacing w:after="0" w:line="240" w:lineRule="auto"/>
+    </w:pPr>
+    <w:tblPr>
+      <w:tblBorders>
+        <w:top w:val="single" w:sz="4" w:space="0" w:color="auto"/>
+        <w:left w:val="single" w:sz="4" w:space="0" w:color="auto"/>
+        <w:bottom w:val="single" w:sz="4" w:space="0" w:color="auto"/>
+        <w:right w:val="single" w:sz="4" w:space="0" w:color="auto"/>
+        <w:insideH w:val="single" w:sz="4" w:space="0" w:color="auto"/>
+        <w:insideV w:val="single" w:sz="4" w:space="0" w:color="auto"/>
+      </w:tblBorders>
+    </w:tblPr>
+  </w:style>
+  <w:style w:type="table" w:customStyle="1" w:styleId="PlainTable3">
+    <w:name w:val="Plain Table 3"/>
+    <w:basedOn w:val="TableNormal"/>
+    <w:uiPriority w:val="43"/>
+    <w:rsid w:val="00AC2F0A"/>
+    <w:pPr>
+      <w:spacing w:after="0" w:line="240" w:lineRule="auto"/>
+    </w:pPr>
+    <w:tblPr>
+      <w:tblStyleRowBandSize w:val="1"/>
+      <w:tblStyleColBandSize w:val="1"/>
+    </w:tblPr>
+    <w:tblStylePr w:type="firstRow">
+      <w:rPr>
+        <w:b/>
+        <w:bCs/>
+        <w:caps/>
+      </w:rPr>
+      <w:tblPr/>
+      <w:tcPr>
+        <w:tcBorders>
+          <w:bottom w:val="single" w:sz="4" w:space="0" w:color="7F7F7F" w:themeColor="text1" w:themeTint="80"/>
+        </w:tcBorders>
+      </w:tcPr>
+    </w:tblStylePr>
+    <w:tblStylePr w:type="lastRow">
+      <w:rPr>
+        <w:b/>
+        <w:bCs/>
+        <w:caps/>
+      </w:rPr>
+      <w:tblPr/>
+      <w:tcPr>
+        <w:tcBorders>
+          <w:top w:val="nil"/>
+        </w:tcBorders>
+      </w:tcPr>
+    </w:tblStylePr>
+    <w:tblStylePr w:type="firstCol">
+      <w:rPr>
+        <w:b/>
+        <w:bCs/>
+        <w:caps/>
+      </w:rPr>
+      <w:tblPr/>
+      <w:tcPr>
+        <w:tcBorders>
+          <w:right w:val="single" w:sz="4" w:space="0" w:color="7F7F7F" w:themeColor="text1" w:themeTint="80"/>
+        </w:tcBorders>
+      </w:tcPr>
+    </w:tblStylePr>
+    <w:tblStylePr w:type="lastCol">
+      <w:rPr>
+        <w:b/>
+        <w:bCs/>
+        <w:caps/>
+      </w:rPr>
+      <w:tblPr/>
+      <w:tcPr>
+        <w:tcBorders>
+          <w:left w:val="nil"/>
+        </w:tcBorders>
+      </w:tcPr>
+    </w:tblStylePr>
+    <w:tblStylePr w:type="band1Vert">
+      <w:tblPr/>
+      <w:tcPr>
+        <w:shd w:val="clear" w:color="auto" w:fill="F2F2F2" w:themeFill="background1" w:themeFillShade="F2"/>
+      </w:tcPr>
+    </w:tblStylePr>
+    <w:tblStylePr w:type="band1Horz">
+      <w:tblPr/>
+      <w:tcPr>
+        <w:shd w:val="clear" w:color="auto" w:fill="F2F2F2" w:themeFill="background1" w:themeFillShade="F2"/>
+      </w:tcPr>
+    </w:tblStylePr>
+    <w:tblStylePr w:type="neCell">
+      <w:tblPr/>
+      <w:tcPr>
+        <w:tcBorders>
+          <w:left w:val="nil"/>
+        </w:tcBorders>
+      </w:tcPr>
+    </w:tblStylePr>
+    <w:tblStylePr w:type="nwCell">
+      <w:tblPr/>
+      <w:tcPr>
+        <w:tcBorders>
+          <w:right w:val="nil"/>
+        </w:tcBorders>
+      </w:tcPr>
+    </w:tblStylePr>
+  </w:style>
+  <w:style w:type="table" w:customStyle="1" w:styleId="PlainTable2">
+    <w:name w:val="Plain Table 2"/>
+    <w:basedOn w:val="TableNormal"/>
+    <w:uiPriority w:val="42"/>
+    <w:rsid w:val="00AC2F0A"/>
+    <w:pPr>
+      <w:spacing w:after="0" w:line="240" w:lineRule="auto"/>
+    </w:pPr>
+    <w:tblPr>
+      <w:tblStyleRowBandSize w:val="1"/>
+      <w:tblStyleColBandSize w:val="1"/>
+      <w:tblBorders>
+        <w:top w:val="single" w:sz="4" w:space="0" w:color="7F7F7F" w:themeColor="text1" w:themeTint="80"/>
+        <w:bottom w:val="single" w:sz="4" w:space="0" w:color="7F7F7F" w:themeColor="text1" w:themeTint="80"/>
+      </w:tblBorders>
+    </w:tblPr>
+    <w:tblStylePr w:type="firstRow">
+      <w:rPr>
+        <w:b/>
+        <w:bCs/>
+      </w:rPr>
+      <w:tblPr/>
+      <w:tcPr>
+        <w:tcBorders>
+          <w:bottom w:val="single" w:sz="4" w:space="0" w:color="7F7F7F" w:themeColor="text1" w:themeTint="80"/>
+        </w:tcBorders>
+      </w:tcPr>
+    </w:tblStylePr>
+    <w:tblStylePr w:type="lastRow">
+      <w:rPr>
+        <w:b/>
+        <w:bCs/>
+      </w:rPr>
+      <w:tblPr/>
+      <w:tcPr>
+        <w:tcBorders>
+          <w:top w:val="single" w:sz="4" w:space="0" w:color="7F7F7F" w:themeColor="text1" w:themeTint="80"/>
+        </w:tcBorders>
+      </w:tcPr>
+    </w:tblStylePr>
+    <w:tblStylePr w:type="firstCol">
+      <w:rPr>
+        <w:b/>
+        <w:bCs/>
+      </w:rPr>
+    </w:tblStylePr>
+    <w:tblStylePr w:type="lastCol">
+      <w:rPr>
+        <w:b/>
+        <w:bCs/>
+      </w:rPr>
+    </w:tblStylePr>
+    <w:tblStylePr w:type="band1Vert">
+      <w:tblPr/>
+      <w:tcPr>
+        <w:tcBorders>
+          <w:left w:val="single" w:sz="4" w:space="0" w:color="7F7F7F" w:themeColor="text1" w:themeTint="80"/>
+          <w:right w:val="single" w:sz="4" w:space="0" w:color="7F7F7F" w:themeColor="text1" w:themeTint="80"/>
+        </w:tcBorders>
+      </w:tcPr>
+    </w:tblStylePr>
+    <w:tblStylePr w:type="band2Vert">
+      <w:tblPr/>
+      <w:tcPr>
+        <w:tcBorders>
+          <w:left w:val="single" w:sz="4" w:space="0" w:color="7F7F7F" w:themeColor="text1" w:themeTint="80"/>
+          <w:right w:val="single" w:sz="4" w:space="0" w:color="7F7F7F" w:themeColor="text1" w:themeTint="80"/>
+        </w:tcBorders>
+      </w:tcPr>
+    </w:tblStylePr>
+    <w:tblStylePr w:type="band1Horz">
+      <w:tblPr/>
+      <w:tcPr>
+        <w:tcBorders>
+          <w:top w:val="single" w:sz="4" w:space="0" w:color="7F7F7F" w:themeColor="text1" w:themeTint="80"/>
+          <w:bottom w:val="single" w:sz="4" w:space="0" w:color="7F7F7F" w:themeColor="text1" w:themeTint="80"/>
+        </w:tcBorders>
+      </w:tcPr>
+    </w:tblStylePr>
+  </w:style>
+  <w:style w:type="table" w:customStyle="1" w:styleId="PlainTable1">
+    <w:name w:val="Plain Table 1"/>
+    <w:basedOn w:val="TableNormal"/>
+    <w:uiPriority w:val="41"/>
+    <w:rsid w:val="00AC2F0A"/>
+    <w:pPr>
+      <w:spacing w:after="0" w:line="240" w:lineRule="auto"/>
+    </w:pPr>
+    <w:tblPr>
+      <w:tblStyleRowBandSize w:val="1"/>
+      <w:tblStyleColBandSize w:val="1"/>
+      <w:tblBorders>
+        <w:top w:val="single" w:sz="4" w:space="0" w:color="BFBFBF" w:themeColor="background1" w:themeShade="BF"/>
+        <w:left w:val="single" w:sz="4" w:space="0" w:color="BFBFBF" w:themeColor="background1" w:themeShade="BF"/>
+        <w:bottom w:val="single" w:sz="4" w:space="0" w:color="BFBFBF" w:themeColor="background1" w:themeShade="BF"/>
+        <w:right w:val="single" w:sz="4" w:space="0" w:color="BFBFBF" w:themeColor="background1" w:themeShade="BF"/>
+        <w:insideH w:val="single" w:sz="4" w:space="0" w:color="BFBFBF" w:themeColor="background1" w:themeShade="BF"/>
+        <w:insideV w:val="single" w:sz="4" w:space="0" w:color="BFBFBF" w:themeColor="background1" w:themeShade="BF"/>
+      </w:tblBorders>
+    </w:tblPr>
+    <w:tblStylePr w:type="firstRow">
+      <w:rPr>
+        <w:b/>
+        <w:bCs/>
+      </w:rPr>
+    </w:tblStylePr>
+    <w:tblStylePr w:type="lastRow">
+      <w:rPr>
+        <w:b/>
+        <w:bCs/>
+      </w:rPr>
+      <w:tblPr/>
+      <w:tcPr>
+        <w:tcBorders>
+          <w:top w:val="double" w:sz="4" w:space="0" w:color="BFBFBF" w:themeColor="background1" w:themeShade="BF"/>
+        </w:tcBorders>
+      </w:tcPr>
+    </w:tblStylePr>
+    <w:tblStylePr w:type="firstCol">
+      <w:rPr>
+        <w:b/>
+        <w:bCs/>
+      </w:rPr>
+    </w:tblStylePr>
+    <w:tblStylePr w:type="lastCol">
+      <w:rPr>
+        <w:b/>
+        <w:bCs/>
+      </w:rPr>
+    </w:tblStylePr>
+    <w:tblStylePr w:type="band1Vert">
+      <w:tblPr/>
+      <w:tcPr>
+        <w:shd w:val="clear" w:color="auto" w:fill="F2F2F2" w:themeFill="background1" w:themeFillShade="F2"/>
+      </w:tcPr>
+    </w:tblStylePr>
+    <w:tblStylePr w:type="band1Horz">
+      <w:tblPr/>
+      <w:tcPr>
+        <w:shd w:val="clear" w:color="auto" w:fill="F2F2F2" w:themeFill="background1" w:themeFillShade="F2"/>
+      </w:tcPr>
+    </w:tblStylePr>
+  </w:style>
+  <w:style w:type="paragraph" w:styleId="TOCHeading">
+    <w:name w:val="TOC Heading"/>
+    <w:basedOn w:val="Heading1"/>
+    <w:next w:val="Normal"/>
+    <w:uiPriority w:val="39"/>
+    <w:unhideWhenUsed/>
+    <w:qFormat/>
+    <w:rsid w:val="009B3D8C"/>
+    <w:pPr>
+      <w:keepNext/>
+      <w:keepLines/>
+      <w:spacing w:before="240" w:after="0" w:line="259" w:lineRule="auto"/>
+      <w:outlineLvl w:val="9"/>
+    </w:pPr>
+    <w:rPr>
+      <w:rFonts w:asciiTheme="majorHAnsi" w:eastAsiaTheme="majorEastAsia" w:hAnsiTheme="majorHAnsi" w:cstheme="majorBidi"/>
+      <w:b w:val="0"/>
+      <w:bCs w:val="0"/>
+      <w:color w:val="2E74B5" w:themeColor="accent1" w:themeShade="BF"/>
+      <w:kern w:val="0"/>
+      <w:sz w:val="32"/>
+      <w:szCs w:val="32"/>
+      <w:lang w:val="en-US" w:eastAsia="en-US"/>
+    </w:rPr>
+  </w:style>
+  <w:style w:type="paragraph" w:styleId="TOC1">
+    <w:name w:val="toc 1"/>
+    <w:basedOn w:val="Normal"/>
+    <w:next w:val="Normal"/>
+    <w:autoRedefine/>
+    <w:uiPriority w:val="39"/>
+    <w:unhideWhenUsed/>
+    <w:rsid w:val="009B3D8C"/>
+    <w:pPr>
+      <w:spacing w:after="100"/>
+    </w:pPr>
+  </w:style>
+  <w:style w:type="paragraph" w:styleId="TOC2">
+    <w:name w:val="toc 2"/>
+    <w:basedOn w:val="Normal"/>
+    <w:next w:val="Normal"/>
+    <w:autoRedefine/>
+    <w:uiPriority w:val="39"/>
+    <w:unhideWhenUsed/>
+    <w:rsid w:val="009B3D8C"/>
+    <w:pPr>
+      <w:spacing w:after="100"/>
+      <w:ind w:left="220"/>
+    </w:pPr>
+  </w:style>
+  <w:style w:type="paragraph" w:styleId="TOC3">
+    <w:name w:val="toc 3"/>
+    <w:basedOn w:val="Normal"/>
+    <w:next w:val="Normal"/>
+    <w:autoRedefine/>
+    <w:uiPriority w:val="39"/>
+    <w:unhideWhenUsed/>
+    <w:rsid w:val="009B3D8C"/>
+    <w:pPr>
+      <w:spacing w:after="100"/>
+      <w:ind w:left="440"/>
+    </w:pPr>
+  </w:style>
+  <w:style w:type="character" w:styleId="Hyperlink">
+    <w:name w:val="Hyperlink"/>
+    <w:basedOn w:val="DefaultParagraphFont"/>
+    <w:uiPriority w:val="99"/>
+    <w:unhideWhenUsed/>
+    <w:rsid w:val="009B3D8C"/>
+    <w:rPr>
+      <w:color w:val="0563C1" w:themeColor="hyperlink"/>
+      <w:u w:val="single"/>
+    </w:rPr>
+  </w:style>
+  <w:style w:type="paragraph" w:styleId="Title">
+    <w:name w:val="Title"/>
+    <w:basedOn w:val="Normal"/>
+    <w:next w:val="Normal"/>
+    <w:link w:val="TitleChar"/>
+    <w:uiPriority w:val="10"/>
+    <w:qFormat/>
+    <w:rsid w:val="009B3D8C"/>
+    <w:pPr>
+      <w:spacing w:after="0" w:line="240" w:lineRule="auto"/>
+      <w:contextualSpacing/>
+    </w:pPr>
+    <w:rPr>
+      <w:rFonts w:asciiTheme="majorHAnsi" w:eastAsiaTheme="majorEastAsia" w:hAnsiTheme="majorHAnsi" w:cstheme="majorBidi"/>
+      <w:spacing w:val="-10"/>
+      <w:kern w:val="28"/>
+      <w:sz w:val="56"/>
+      <w:szCs w:val="56"/>
+    </w:rPr>
+  </w:style>
+  <w:style w:type="character" w:customStyle="1" w:styleId="TitleChar">
+    <w:name w:val="Title Char"/>
+    <w:basedOn w:val="DefaultParagraphFont"/>
+    <w:link w:val="Title"/>
+    <w:uiPriority w:val="10"/>
+    <w:rsid w:val="009B3D8C"/>
+    <w:rPr>
+      <w:rFonts w:asciiTheme="majorHAnsi" w:eastAsiaTheme="majorEastAsia" w:hAnsiTheme="majorHAnsi" w:cstheme="majorBidi"/>
+      <w:spacing w:val="-10"/>
+      <w:kern w:val="28"/>
+      <w:sz w:val="56"/>
+      <w:szCs w:val="56"/>
+    </w:rPr>
+  </w:style>
+  <w:style w:type="paragraph" w:styleId="Subtitle">
+    <w:name w:val="Subtitle"/>
+    <w:basedOn w:val="Normal"/>
+    <w:next w:val="Normal"/>
+    <w:link w:val="SubtitleChar"/>
+    <w:uiPriority w:val="11"/>
+    <w:qFormat/>
+    <w:rsid w:val="009B3D8C"/>
+    <w:pPr>
+      <w:numPr>
+        <w:ilvl w:val="1"/>
+      </w:numPr>
+    </w:pPr>
+    <w:rPr>
+      <w:rFonts w:eastAsiaTheme="minorEastAsia"/>
+      <w:color w:val="5A5A5A" w:themeColor="text1" w:themeTint="A5"/>
+      <w:spacing w:val="15"/>
+    </w:rPr>
+  </w:style>
+  <w:style w:type="character" w:customStyle="1" w:styleId="SubtitleChar">
+    <w:name w:val="Subtitle Char"/>
+    <w:basedOn w:val="DefaultParagraphFont"/>
+    <w:link w:val="Subtitle"/>
+    <w:uiPriority w:val="11"/>
+    <w:rsid w:val="009B3D8C"/>
+    <w:rPr>
+      <w:rFonts w:eastAsiaTheme="minorEastAsia"/>
+      <w:color w:val="5A5A5A" w:themeColor="text1" w:themeTint="A5"/>
+      <w:spacing w:val="15"/>
+    </w:rPr>
+  </w:style>
+  <w:style w:type="paragraph" w:styleId="IntenseQuote">
+    <w:name w:val="Intense Quote"/>
+    <w:basedOn w:val="Normal"/>
+    <w:next w:val="Normal"/>
+    <w:link w:val="IntenseQuoteChar"/>
+    <w:uiPriority w:val="30"/>
+    <w:qFormat/>
+    <w:rsid w:val="009B3D8C"/>
+    <w:pPr>
+      <w:pBdr>
+        <w:top w:val="single" w:sz="4" w:space="10" w:color="5B9BD5" w:themeColor="accent1"/>
+        <w:bottom w:val="single" w:sz="4" w:space="10" w:color="5B9BD5" w:themeColor="accent1"/>
+      </w:pBdr>
+      <w:spacing w:before="360" w:after="360"/>
+      <w:ind w:left="864" w:right="864"/>
+      <w:jc w:val="center"/>
+    </w:pPr>
+    <w:rPr>
+      <w:i/>
+      <w:iCs/>
+      <w:color w:val="5B9BD5" w:themeColor="accent1"/>
+    </w:rPr>
+  </w:style>
+  <w:style w:type="character" w:customStyle="1" w:styleId="IntenseQuoteChar">
+    <w:name w:val="Intense Quote Char"/>
+    <w:basedOn w:val="DefaultParagraphFont"/>
+    <w:link w:val="IntenseQuote"/>
+    <w:uiPriority w:val="30"/>
+    <w:rsid w:val="009B3D8C"/>
+    <w:rPr>
+      <w:i/>
+      <w:iCs/>
+      <w:color w:val="5B9BD5" w:themeColor="accent1"/>
+    </w:rPr>
+  </w:style>
+  <w:style w:type="paragraph" w:styleId="BalloonText">
+    <w:name w:val="Balloon Text"/>
+    <w:basedOn w:val="Normal"/>
+    <w:link w:val="BalloonTextChar"/>
+    <w:uiPriority w:val="99"/>
+    <w:semiHidden/>
+    <w:unhideWhenUsed/>
+    <w:rsid w:val="00134940"/>
+    <w:pPr>
+      <w:spacing w:after="0" w:line="240" w:lineRule="auto"/>
+    </w:pPr>
+    <w:rPr>
+      <w:rFonts w:ascii="Tahoma" w:hAnsi="Tahoma" w:cs="Tahoma"/>
+      <w:sz w:val="16"/>
+      <w:szCs w:val="16"/>
+    </w:rPr>
+  </w:style>
+  <w:style w:type="character" w:customStyle="1" w:styleId="BalloonTextChar">
+    <w:name w:val="Balloon Text Char"/>
+    <w:basedOn w:val="DefaultParagraphFont"/>
+    <w:link w:val="BalloonText"/>
+    <w:uiPriority w:val="99"/>
+    <w:semiHidden/>
+    <w:rsid w:val="00134940"/>
+    <w:rPr>
+      <w:rFonts w:ascii="Tahoma" w:hAnsi="Tahoma" w:cs="Tahoma"/>
+      <w:sz w:val="16"/>
+      <w:szCs w:val="16"/>
     </w:rPr>
   </w:style>
 </w:styles>
@@ -8426,7 +9283,7 @@
   <a:extraClrSchemeLst/>
   <a:extLst>
     <a:ext uri="{05A4C25C-085E-4340-85A3-A5531E510DB2}">
-      <thm15:themeFamily xmlns:thm15="http://schemas.microsoft.com/office/thememl/2012/main" name="Office Theme" id="{62F939B6-93AF-4DB8-9C6B-D6C7DFDC589F}" vid="{4A3C46E8-61CC-4603-A589-7422A47A8E4A}"/>
+      <thm15:themeFamily xmlns:thm15="http://schemas.microsoft.com/office/thememl/2012/main" xmlns="" name="Office Theme" id="{62F939B6-93AF-4DB8-9C6B-D6C7DFDC589F}" vid="{4A3C46E8-61CC-4603-A589-7422A47A8E4A}"/>
     </a:ext>
   </a:extLst>
 </a:theme>
@@ -8437,7 +9294,7 @@
 </file>
 
 <file path=customXml/itemProps1.xml><?xml version="1.0" encoding="utf-8"?>
-<ds:datastoreItem xmlns:ds="http://schemas.openxmlformats.org/officeDocument/2006/customXml" ds:itemID="{F7A4809F-7B4F-4688-ABB7-FC2F6A425477}">
+<ds:datastoreItem xmlns:ds="http://schemas.openxmlformats.org/officeDocument/2006/customXml" ds:itemID="{20997807-A83A-476B-A375-5FDBE5AC1A7D}">
   <ds:schemaRefs>
     <ds:schemaRef ds:uri="http://schemas.openxmlformats.org/officeDocument/2006/bibliography"/>
   </ds:schemaRefs>

</xml_diff>